<commit_message>
Update CV files and enhance navigation in index.md
</commit_message>
<xml_diff>
--- a/cv-downloads/cv.docx
+++ b/cv-downloads/cv.docx
@@ -64,7 +64,7 @@
         <w:t xml:space="preserve"> </w:t>
       </w:r>
       <w:r>
-        <w:t xml:space="preserve">|</w:t>
+        <w:t xml:space="preserve">·</w:t>
       </w:r>
       <w:r>
         <w:t xml:space="preserve"> </w:t>
@@ -328,7 +328,13 @@
         <w:t xml:space="preserve"> </w:t>
       </w:r>
       <w:r>
-        <w:t xml:space="preserve">| 2022 – Present Geisinger Northeast General Surgery Program, Scranton, PA</w:t>
+        <w:t xml:space="preserve">| 2022 – Present</w:t>
+      </w:r>
+      <w:r>
+        <w:t xml:space="preserve"> </w:t>
+      </w:r>
+      <w:r>
+        <w:t xml:space="preserve">Geisinger Northeast General Surgery Program, Scranton, PA</w:t>
       </w:r>
     </w:p>
     <w:bookmarkEnd w:id="17"/>
@@ -356,7 +362,13 @@
         <w:t xml:space="preserve"> </w:t>
       </w:r>
       <w:r>
-        <w:t xml:space="preserve">| 2022 Geisinger Commonwealth School of Medicine, Scranton, PA</w:t>
+        <w:t xml:space="preserve">| 2022</w:t>
+      </w:r>
+      <w:r>
+        <w:t xml:space="preserve"> </w:t>
+      </w:r>
+      <w:r>
+        <w:t xml:space="preserve">Geisinger Commonwealth School of Medicine, Scranton, PA</w:t>
       </w:r>
     </w:p>
     <w:p>
@@ -374,7 +386,13 @@
         <w:t xml:space="preserve"> </w:t>
       </w:r>
       <w:r>
-        <w:t xml:space="preserve">| 2014 University of California – Santa Barbara, Santa Barbara, CA</w:t>
+        <w:t xml:space="preserve">| 2014</w:t>
+      </w:r>
+      <w:r>
+        <w:t xml:space="preserve"> </w:t>
+      </w:r>
+      <w:r>
+        <w:t xml:space="preserve">University of California – Santa Barbara, Santa Barbara, CA</w:t>
       </w:r>
       <w:r>
         <w:t xml:space="preserve"> </w:t>
@@ -412,7 +430,13 @@
         <w:t xml:space="preserve"> </w:t>
       </w:r>
       <w:r>
-        <w:t xml:space="preserve">| 2011 UCLA Center for Prehospital Care, Los Angeles, CA</w:t>
+        <w:t xml:space="preserve">| 2011</w:t>
+      </w:r>
+      <w:r>
+        <w:t xml:space="preserve"> </w:t>
+      </w:r>
+      <w:r>
+        <w:t xml:space="preserve">UCLA Center for Prehospital Care, Los Angeles, CA</w:t>
       </w:r>
       <w:r>
         <w:t xml:space="preserve"> </w:t>
@@ -454,7 +478,13 @@
         <w:t xml:space="preserve"> </w:t>
       </w:r>
       <w:r>
-        <w:t xml:space="preserve">| 2020 – 2022 Donald Guthrie Foundation, Guthrie Robert Packer Hospital, Sayre, PA</w:t>
+        <w:t xml:space="preserve">| 2020 – 2022</w:t>
+      </w:r>
+      <w:r>
+        <w:t xml:space="preserve"> </w:t>
+      </w:r>
+      <w:r>
+        <w:t xml:space="preserve">Donald Guthrie Foundation, Guthrie Robert Packer Hospital, Sayre, PA</w:t>
       </w:r>
     </w:p>
     <w:p>
@@ -499,27 +529,7 @@
         </w:numPr>
       </w:pPr>
       <w:r>
-        <w:rPr>
-          <w:b/>
-          <w:bCs/>
-        </w:rPr>
-        <w:t xml:space="preserve">Led protocol development</w:t>
-      </w:r>
-      <w:r>
-        <w:t xml:space="preserve"> </w:t>
-      </w:r>
-      <w:r>
-        <w:t xml:space="preserve">and IRB approval process for</w:t>
-      </w:r>
-      <w:r>
-        <w:t xml:space="preserve"> </w:t>
-      </w:r>
-      <w:r>
-        <w:rPr>
-          <w:b/>
-          <w:bCs/>
-        </w:rPr>
-        <w:t xml:space="preserve">registered clinical trial</w:t>
+        <w:t xml:space="preserve">Led protocol development and IRB approval process for registered clinical trial</w:t>
       </w:r>
     </w:p>
     <w:p>
@@ -531,17 +541,7 @@
         </w:numPr>
       </w:pPr>
       <w:r>
-        <w:t xml:space="preserve">Developed evidence-based protocol improving surgical resident autonomy through</w:t>
-      </w:r>
-      <w:r>
-        <w:t xml:space="preserve"> </w:t>
-      </w:r>
-      <w:r>
-        <w:rPr>
-          <w:b/>
-          <w:bCs/>
-        </w:rPr>
-        <w:t xml:space="preserve">structured laparoscopic training</w:t>
+        <w:t xml:space="preserve">Developed evidence-based protocol improving surgical resident autonomy through structured laparoscopic training</w:t>
       </w:r>
     </w:p>
     <w:p>
@@ -553,17 +553,7 @@
         </w:numPr>
       </w:pPr>
       <w:r>
-        <w:rPr>
-          <w:b/>
-          <w:bCs/>
-        </w:rPr>
-        <w:t xml:space="preserve">Published results</w:t>
-      </w:r>
-      <w:r>
-        <w:t xml:space="preserve"> </w:t>
-      </w:r>
-      <w:r>
-        <w:t xml:space="preserve">contributing to surgical education and patient outcomes literature</w:t>
+        <w:t xml:space="preserve">Published results contributing to surgical education and patient outcomes literature</w:t>
       </w:r>
     </w:p>
     <w:p>
@@ -585,7 +575,13 @@
         <w:t xml:space="preserve"> </w:t>
       </w:r>
       <w:r>
-        <w:t xml:space="preserve">| 2019 – 2020 Quality Improvement Community Collaborative (QUICC) – Transition Care Management, Guthrie Robert Packer Hospital, Sayre, PA</w:t>
+        <w:t xml:space="preserve">| 2019 – 2020</w:t>
+      </w:r>
+      <w:r>
+        <w:t xml:space="preserve"> </w:t>
+      </w:r>
+      <w:r>
+        <w:t xml:space="preserve">Quality Improvement Community Collaborative (QUICC) – Transition Care Management, Guthrie Robert Packer Hospital, Sayre, PA</w:t>
       </w:r>
     </w:p>
     <w:p>
@@ -631,7 +627,13 @@
         <w:t xml:space="preserve"> </w:t>
       </w:r>
       <w:r>
-        <w:t xml:space="preserve">| 2018 – 2019 Longitudinal Community Health Improvement and Promotion (CHIP) – Colorectal Cancer, Northeast Regional Cancer Institute, Scranton, PA</w:t>
+        <w:t xml:space="preserve">| 2018 – 2019</w:t>
+      </w:r>
+      <w:r>
+        <w:t xml:space="preserve"> </w:t>
+      </w:r>
+      <w:r>
+        <w:t xml:space="preserve">Longitudinal Community Health Improvement and Promotion (CHIP) – Colorectal Cancer, Northeast Regional Cancer Institute, Scranton, PA</w:t>
       </w:r>
     </w:p>
     <w:p>
@@ -665,7 +667,13 @@
         <w:t xml:space="preserve"> </w:t>
       </w:r>
       <w:r>
-        <w:t xml:space="preserve">| 2018 General Surgery Interest Group (GSIG), Geisinger Commonwealth School of Medicine, Scranton, PA</w:t>
+        <w:t xml:space="preserve">| 2018</w:t>
+      </w:r>
+      <w:r>
+        <w:t xml:space="preserve"> </w:t>
+      </w:r>
+      <w:r>
+        <w:t xml:space="preserve">General Surgery Interest Group (GSIG), Geisinger Commonwealth School of Medicine, Scranton, PA</w:t>
       </w:r>
     </w:p>
     <w:p>
@@ -699,7 +707,13 @@
         <w:t xml:space="preserve"> </w:t>
       </w:r>
       <w:r>
-        <w:t xml:space="preserve">| 2017 – 2018 Weis Center for Research, Geisinger Medical Center, Danville, PA</w:t>
+        <w:t xml:space="preserve">| 2017 – 2018</w:t>
+      </w:r>
+      <w:r>
+        <w:t xml:space="preserve"> </w:t>
+      </w:r>
+      <w:r>
+        <w:t xml:space="preserve">Weis Center for Research, Geisinger Medical Center, Danville, PA</w:t>
       </w:r>
     </w:p>
     <w:p>
@@ -727,14 +741,7 @@
         <w:t xml:space="preserve"> </w:t>
       </w:r>
       <w:r>
-        <w:t xml:space="preserve">in Geisinger’s MyCode and DiscovEHR program—</w:t>
-      </w:r>
-      <w:r>
-        <w:rPr>
-          <w:b/>
-          <w:bCs/>
-        </w:rPr>
-        <w:t xml:space="preserve">one of the largest healthcare genomic databases</w:t>
+        <w:t xml:space="preserve">in Geisinger’s MyCode and DiscovEHR program—one of the largest healthcare genomic databases</w:t>
       </w:r>
     </w:p>
     <w:p>
@@ -746,23 +753,7 @@
         </w:numPr>
       </w:pPr>
       <w:r>
-        <w:t xml:space="preserve">Performed high-volume statistical analyses using</w:t>
-      </w:r>
-      <w:r>
-        <w:t xml:space="preserve"> </w:t>
-      </w:r>
-      <w:r>
-        <w:rPr>
-          <w:b/>
-          <w:bCs/>
-        </w:rPr>
-        <w:t xml:space="preserve">R programming</w:t>
-      </w:r>
-      <w:r>
-        <w:t xml:space="preserve"> </w:t>
-      </w:r>
-      <w:r>
-        <w:t xml:space="preserve">on whole exome sequences to identify rare disease variants</w:t>
+        <w:t xml:space="preserve">Performed high-volume statistical analyses using R programming on whole exome sequences to identify rare disease variants</w:t>
       </w:r>
     </w:p>
     <w:p>
@@ -774,17 +765,7 @@
         </w:numPr>
       </w:pPr>
       <w:r>
-        <w:rPr>
-          <w:b/>
-          <w:bCs/>
-        </w:rPr>
-        <w:t xml:space="preserve">Focus on autosomal dominant diseases</w:t>
-      </w:r>
-      <w:r>
-        <w:t xml:space="preserve"> </w:t>
-      </w:r>
-      <w:r>
-        <w:t xml:space="preserve">relevant to transplant genetics and familial conditions</w:t>
+        <w:t xml:space="preserve">Focus on autosomal dominant diseases relevant to transplant genetics and familial conditions</w:t>
       </w:r>
     </w:p>
     <w:p>
@@ -796,23 +777,7 @@
         </w:numPr>
       </w:pPr>
       <w:r>
-        <w:t xml:space="preserve">Awarded</w:t>
-      </w:r>
-      <w:r>
-        <w:t xml:space="preserve"> </w:t>
-      </w:r>
-      <w:r>
-        <w:rPr>
-          <w:b/>
-          <w:bCs/>
-        </w:rPr>
-        <w:t xml:space="preserve">competitive grant funding</w:t>
-      </w:r>
-      <w:r>
-        <w:t xml:space="preserve"> </w:t>
-      </w:r>
-      <w:r>
-        <w:t xml:space="preserve">from GCSOM’s Summer Research Immersion Program</w:t>
+        <w:t xml:space="preserve">Awarded competitive grant funding from GCSOM’s Summer Research Immersion Program</w:t>
       </w:r>
     </w:p>
     <w:p>
@@ -834,20 +799,13 @@
         <w:t xml:space="preserve"> </w:t>
       </w:r>
       <w:r>
-        <w:t xml:space="preserve">| 2015 – 2017 Departments of</w:t>
-      </w:r>
-      <w:r>
-        <w:t xml:space="preserve"> </w:t>
-      </w:r>
-      <w:r>
-        <w:rPr>
-          <w:b/>
-          <w:bCs/>
-        </w:rPr>
-        <w:t xml:space="preserve">Liver Transplant &amp; Hepatobiliary and Pancreatic Surgery</w:t>
-      </w:r>
-      <w:r>
-        <w:t xml:space="preserve">, Cedars-Sinai Medical Center, Los Angeles, CA</w:t>
+        <w:t xml:space="preserve">| 2015 – 2017</w:t>
+      </w:r>
+      <w:r>
+        <w:t xml:space="preserve"> </w:t>
+      </w:r>
+      <w:r>
+        <w:t xml:space="preserve">Departments of Liver Transplant &amp; Hepatobiliary and Pancreatic Surgery, Cedars-Sinai Medical Center, Los Angeles, CA</w:t>
       </w:r>
     </w:p>
     <w:p>
@@ -859,39 +817,7 @@
         </w:numPr>
       </w:pPr>
       <w:r>
-        <w:t xml:space="preserve">Coordinated clinical research studies for</w:t>
-      </w:r>
-      <w:r>
-        <w:t xml:space="preserve"> </w:t>
-      </w:r>
-      <w:r>
-        <w:rPr>
-          <w:b/>
-          <w:bCs/>
-        </w:rPr>
-        <w:t xml:space="preserve">liver transplant recipients</w:t>
-      </w:r>
-      <w:r>
-        <w:t xml:space="preserve"> </w:t>
-      </w:r>
-      <w:r>
-        <w:t xml:space="preserve">and</w:t>
-      </w:r>
-      <w:r>
-        <w:t xml:space="preserve"> </w:t>
-      </w:r>
-      <w:r>
-        <w:rPr>
-          <w:b/>
-          <w:bCs/>
-        </w:rPr>
-        <w:t xml:space="preserve">living donor</w:t>
-      </w:r>
-      <w:r>
-        <w:t xml:space="preserve"> </w:t>
-      </w:r>
-      <w:r>
-        <w:t xml:space="preserve">candidates</w:t>
+        <w:t xml:space="preserve">Coordinated clinical research studies for liver transplant recipients and living donor candidates</w:t>
       </w:r>
     </w:p>
     <w:p>
@@ -903,23 +829,23 @@
         </w:numPr>
       </w:pPr>
       <w:r>
-        <w:t xml:space="preserve">Managed</w:t>
-      </w:r>
-      <w:r>
-        <w:t xml:space="preserve"> </w:t>
-      </w:r>
-      <w:r>
-        <w:rPr>
-          <w:b/>
-          <w:bCs/>
-        </w:rPr>
-        <w:t xml:space="preserve">transplant outcomes biorepository</w:t>
-      </w:r>
-      <w:r>
-        <w:t xml:space="preserve"> </w:t>
-      </w:r>
-      <w:r>
-        <w:t xml:space="preserve">with specimens from 500+ transplant patients for translational research</w:t>
+        <w:t xml:space="preserve">Managed transplant outcomes biorepository with specimens from</w:t>
+      </w:r>
+      <w:r>
+        <w:t xml:space="preserve"> </w:t>
+      </w:r>
+      <w:r>
+        <w:rPr>
+          <w:b/>
+          <w:bCs/>
+        </w:rPr>
+        <w:t xml:space="preserve">500+ transplant patients</w:t>
+      </w:r>
+      <w:r>
+        <w:t xml:space="preserve"> </w:t>
+      </w:r>
+      <w:r>
+        <w:t xml:space="preserve">for translational research</w:t>
       </w:r>
     </w:p>
     <w:p>
@@ -931,23 +857,7 @@
         </w:numPr>
       </w:pPr>
       <w:r>
-        <w:t xml:space="preserve">Served as IRB contact for</w:t>
-      </w:r>
-      <w:r>
-        <w:t xml:space="preserve"> </w:t>
-      </w:r>
-      <w:r>
-        <w:rPr>
-          <w:b/>
-          <w:bCs/>
-        </w:rPr>
-        <w:t xml:space="preserve">liver transplant clinical trials</w:t>
-      </w:r>
-      <w:r>
-        <w:t xml:space="preserve"> </w:t>
-      </w:r>
-      <w:r>
-        <w:t xml:space="preserve">including immunosuppression protocols and rejection studies</w:t>
+        <w:t xml:space="preserve">Served as IRB contact for liver transplant clinical trials including immunosuppression protocols and rejection studies</w:t>
       </w:r>
     </w:p>
     <w:p>
@@ -959,39 +869,7 @@
         </w:numPr>
       </w:pPr>
       <w:r>
-        <w:t xml:space="preserve">Collaborated directly with</w:t>
-      </w:r>
-      <w:r>
-        <w:t xml:space="preserve"> </w:t>
-      </w:r>
-      <w:r>
-        <w:rPr>
-          <w:b/>
-          <w:bCs/>
-        </w:rPr>
-        <w:t xml:space="preserve">transplant surgeons</w:t>
-      </w:r>
-      <w:r>
-        <w:t xml:space="preserve"> </w:t>
-      </w:r>
-      <w:r>
-        <w:t xml:space="preserve">on publications analyzing</w:t>
-      </w:r>
-      <w:r>
-        <w:t xml:space="preserve"> </w:t>
-      </w:r>
-      <w:r>
-        <w:rPr>
-          <w:b/>
-          <w:bCs/>
-        </w:rPr>
-        <w:t xml:space="preserve">post-transplant outcomes</w:t>
-      </w:r>
-      <w:r>
-        <w:t xml:space="preserve"> </w:t>
-      </w:r>
-      <w:r>
-        <w:t xml:space="preserve">and surgical complications</w:t>
+        <w:t xml:space="preserve">Collaborated directly with transplant surgeons on publications analyzing post-transplant outcomes and surgical complications</w:t>
       </w:r>
     </w:p>
     <w:p>
@@ -1003,23 +881,7 @@
         </w:numPr>
       </w:pPr>
       <w:r>
-        <w:t xml:space="preserve">Performed statistical analyses using R programming for</w:t>
-      </w:r>
-      <w:r>
-        <w:t xml:space="preserve"> </w:t>
-      </w:r>
-      <w:r>
-        <w:rPr>
-          <w:b/>
-          <w:bCs/>
-        </w:rPr>
-        <w:t xml:space="preserve">transplant surgery research</w:t>
-      </w:r>
-      <w:r>
-        <w:t xml:space="preserve"> </w:t>
-      </w:r>
-      <w:r>
-        <w:t xml:space="preserve">published in peer-reviewed journals</w:t>
+        <w:t xml:space="preserve">Performed statistical analyses using R programming for transplant surgery research published in peer-reviewed journals</w:t>
       </w:r>
     </w:p>
     <w:p>
@@ -1041,7 +903,13 @@
         <w:t xml:space="preserve"> </w:t>
       </w:r>
       <w:r>
-        <w:t xml:space="preserve">| 2015 Department of Microbiology, St. John’s Regional Medical Center, Oxnard, CA</w:t>
+        <w:t xml:space="preserve">| 2015</w:t>
+      </w:r>
+      <w:r>
+        <w:t xml:space="preserve"> </w:t>
+      </w:r>
+      <w:r>
+        <w:t xml:space="preserve">Department of Microbiology, St. John’s Regional Medical Center, Oxnard, CA</w:t>
       </w:r>
     </w:p>
     <w:p>
@@ -1075,7 +943,13 @@
         <w:t xml:space="preserve"> </w:t>
       </w:r>
       <w:r>
-        <w:t xml:space="preserve">| 2013 – 2015 Dr. Kathy Foltz Laboratory, University of California – Santa Barbara, Santa Barbara, CA</w:t>
+        <w:t xml:space="preserve">| 2013 – 2015</w:t>
+      </w:r>
+      <w:r>
+        <w:t xml:space="preserve"> </w:t>
+      </w:r>
+      <w:r>
+        <w:t xml:space="preserve">Dr. Kathy Foltz Laboratory, University of California – Santa Barbara, Santa Barbara, CA</w:t>
       </w:r>
     </w:p>
     <w:p>
@@ -1121,7 +995,13 @@
         <w:t xml:space="preserve"> </w:t>
       </w:r>
       <w:r>
-        <w:t xml:space="preserve">| 2014 Dr. Megan Valentine and Dr. Stuart Feinstein Laboratories, University of California – Santa Barbara, Santa Barbara, CA</w:t>
+        <w:t xml:space="preserve">| 2014</w:t>
+      </w:r>
+      <w:r>
+        <w:t xml:space="preserve"> </w:t>
+      </w:r>
+      <w:r>
+        <w:t xml:space="preserve">Dr. Megan Valentine and Dr. Stuart Feinstein Laboratories, University of California – Santa Barbara, Santa Barbara, CA</w:t>
       </w:r>
     </w:p>
     <w:p>
@@ -1155,7 +1035,13 @@
         <w:t xml:space="preserve"> </w:t>
       </w:r>
       <w:r>
-        <w:t xml:space="preserve">| 2012 Dr. Dzwokai Zach Ma Laboratory, University of California – Santa Barbara, Santa Barbara, CA</w:t>
+        <w:t xml:space="preserve">| 2012</w:t>
+      </w:r>
+      <w:r>
+        <w:t xml:space="preserve"> </w:t>
+      </w:r>
+      <w:r>
+        <w:t xml:space="preserve">Dr. Dzwokai Zach Ma Laboratory, University of California – Santa Barbara, Santa Barbara, CA</w:t>
       </w:r>
     </w:p>
     <w:p>
@@ -1199,7 +1085,13 @@
         <w:t xml:space="preserve"> </w:t>
       </w:r>
       <w:r>
-        <w:t xml:space="preserve">| 2012 – 2014 UCSB’s Extra Help Program, Santa Barbara County Fire Department, Santa Barbara, CA</w:t>
+        <w:t xml:space="preserve">| 2012 – 2014</w:t>
+      </w:r>
+      <w:r>
+        <w:t xml:space="preserve"> </w:t>
+      </w:r>
+      <w:r>
+        <w:t xml:space="preserve">UCSB’s Extra Help Program, Santa Barbara County Fire Department, Santa Barbara, CA</w:t>
       </w:r>
     </w:p>
     <w:p>
@@ -1285,40 +1177,30 @@
         <w:t xml:space="preserve">Surg Endosc</w:t>
       </w:r>
       <w:r>
-        <w:t xml:space="preserve">. 2022;36(3):1750-1760. PMID: 34997348.</w:t>
-      </w:r>
-      <w:r>
-        <w:t xml:space="preserve"> </w:t>
+        <w:t xml:space="preserve">. 2022;36(3):1750-1760. PMID: 34997348. [</w:t>
       </w:r>
       <w:hyperlink r:id="rId22">
         <w:r>
           <w:rPr>
             <w:rStyle w:val="Hyperlink"/>
-            <w:b/>
-            <w:bCs/>
           </w:rPr>
           <w:t xml:space="preserve">Full Text</w:t>
         </w:r>
       </w:hyperlink>
       <w:r>
-        <w:t xml:space="preserve"> </w:t>
-      </w:r>
-      <w:r>
-        <w:t xml:space="preserve">|</w:t>
-      </w:r>
-      <w:r>
-        <w:t xml:space="preserve"> </w:t>
+        <w:t xml:space="preserve">] [</w:t>
       </w:r>
       <w:hyperlink r:id="rId23">
         <w:r>
           <w:rPr>
             <w:rStyle w:val="Hyperlink"/>
-            <w:b/>
-            <w:bCs/>
           </w:rPr>
           <w:t xml:space="preserve">PDF</w:t>
         </w:r>
       </w:hyperlink>
+      <w:r>
+        <w:t xml:space="preserve">]</w:t>
+      </w:r>
     </w:p>
     <w:p>
       <w:pPr>
@@ -1354,40 +1236,30 @@
         <w:t xml:space="preserve">J Surg Res</w:t>
       </w:r>
       <w:r>
-        <w:t xml:space="preserve">. 2023;289:202-210. PMID: 37141703.</w:t>
-      </w:r>
-      <w:r>
-        <w:t xml:space="preserve"> </w:t>
+        <w:t xml:space="preserve">. 2023;289:202-210. PMID: 37141703. [</w:t>
       </w:r>
       <w:hyperlink r:id="rId24">
         <w:r>
           <w:rPr>
             <w:rStyle w:val="Hyperlink"/>
-            <w:b/>
-            <w:bCs/>
           </w:rPr>
           <w:t xml:space="preserve">Full Text</w:t>
         </w:r>
       </w:hyperlink>
       <w:r>
-        <w:t xml:space="preserve"> </w:t>
-      </w:r>
-      <w:r>
-        <w:t xml:space="preserve">|</w:t>
-      </w:r>
-      <w:r>
-        <w:t xml:space="preserve"> </w:t>
+        <w:t xml:space="preserve">] [</w:t>
       </w:r>
       <w:hyperlink r:id="rId25">
         <w:r>
           <w:rPr>
             <w:rStyle w:val="Hyperlink"/>
-            <w:b/>
-            <w:bCs/>
           </w:rPr>
           <w:t xml:space="preserve">PubMed</w:t>
         </w:r>
       </w:hyperlink>
+      <w:r>
+        <w:t xml:space="preserve">]</w:t>
+      </w:r>
     </w:p>
     <w:p>
       <w:pPr>
@@ -1423,40 +1295,30 @@
         <w:t xml:space="preserve">Am J Surg</w:t>
       </w:r>
       <w:r>
-        <w:t xml:space="preserve">. 2023;225(1):58-65. PMID: 36216612.</w:t>
-      </w:r>
-      <w:r>
-        <w:t xml:space="preserve"> </w:t>
+        <w:t xml:space="preserve">. 2023;225(1):58-65. PMID: 36216612. [</w:t>
       </w:r>
       <w:hyperlink r:id="rId26">
         <w:r>
           <w:rPr>
             <w:rStyle w:val="Hyperlink"/>
-            <w:b/>
-            <w:bCs/>
           </w:rPr>
           <w:t xml:space="preserve">Full Text</w:t>
         </w:r>
       </w:hyperlink>
       <w:r>
-        <w:t xml:space="preserve"> </w:t>
-      </w:r>
-      <w:r>
-        <w:t xml:space="preserve">|</w:t>
-      </w:r>
-      <w:r>
-        <w:t xml:space="preserve"> </w:t>
+        <w:t xml:space="preserve">] [</w:t>
       </w:r>
       <w:hyperlink r:id="rId27">
         <w:r>
           <w:rPr>
             <w:rStyle w:val="Hyperlink"/>
-            <w:b/>
-            <w:bCs/>
           </w:rPr>
           <w:t xml:space="preserve">PubMed</w:t>
         </w:r>
       </w:hyperlink>
+      <w:r>
+        <w:t xml:space="preserve">]</w:t>
+      </w:r>
     </w:p>
     <w:p>
       <w:pPr>
@@ -1492,40 +1354,30 @@
         <w:t xml:space="preserve">BMJ Case Rep</w:t>
       </w:r>
       <w:r>
-        <w:t xml:space="preserve">. 2022;15(3):e247609. PMID: 35332009.</w:t>
-      </w:r>
-      <w:r>
-        <w:t xml:space="preserve"> </w:t>
+        <w:t xml:space="preserve">. 2022;15(3):e247609. PMID: 35332009. [</w:t>
       </w:r>
       <w:hyperlink r:id="rId28">
         <w:r>
           <w:rPr>
             <w:rStyle w:val="Hyperlink"/>
-            <w:b/>
-            <w:bCs/>
           </w:rPr>
           <w:t xml:space="preserve">Full Text</w:t>
         </w:r>
       </w:hyperlink>
       <w:r>
-        <w:t xml:space="preserve"> </w:t>
-      </w:r>
-      <w:r>
-        <w:t xml:space="preserve">|</w:t>
-      </w:r>
-      <w:r>
-        <w:t xml:space="preserve"> </w:t>
+        <w:t xml:space="preserve">] [</w:t>
       </w:r>
       <w:hyperlink r:id="rId29">
         <w:r>
           <w:rPr>
             <w:rStyle w:val="Hyperlink"/>
-            <w:b/>
-            <w:bCs/>
           </w:rPr>
           <w:t xml:space="preserve">PMC Free</w:t>
         </w:r>
       </w:hyperlink>
+      <w:r>
+        <w:t xml:space="preserve">]</w:t>
+      </w:r>
     </w:p>
     <w:p>
       <w:pPr>
@@ -1561,21 +1413,19 @@
         <w:t xml:space="preserve">Cureus</w:t>
       </w:r>
       <w:r>
-        <w:t xml:space="preserve">. 2021;13(11):e19447. PMID: 34926025.</w:t>
-      </w:r>
-      <w:r>
-        <w:t xml:space="preserve"> </w:t>
+        <w:t xml:space="preserve">. 2021;13(11):e19447. PMID: 34926025. [</w:t>
       </w:r>
       <w:hyperlink r:id="rId30">
         <w:r>
           <w:rPr>
             <w:rStyle w:val="Hyperlink"/>
-            <w:b/>
-            <w:bCs/>
           </w:rPr>
-          <w:t xml:space="preserve">Full Text - Open Access</w:t>
+          <w:t xml:space="preserve">Open Access</w:t>
         </w:r>
       </w:hyperlink>
+      <w:r>
+        <w:t xml:space="preserve">]</w:t>
+      </w:r>
     </w:p>
     <w:p>
       <w:pPr>
@@ -1605,21 +1455,19 @@
         <w:t xml:space="preserve">MedRxiv</w:t>
       </w:r>
       <w:r>
-        <w:t xml:space="preserve">. 2021.</w:t>
-      </w:r>
-      <w:r>
-        <w:t xml:space="preserve"> </w:t>
+        <w:t xml:space="preserve">. 2021. [</w:t>
       </w:r>
       <w:hyperlink r:id="rId31">
         <w:r>
           <w:rPr>
             <w:rStyle w:val="Hyperlink"/>
-            <w:b/>
-            <w:bCs/>
           </w:rPr>
           <w:t xml:space="preserve">Preprint</w:t>
         </w:r>
       </w:hyperlink>
+      <w:r>
+        <w:t xml:space="preserve">]</w:t>
+      </w:r>
     </w:p>
     <w:p>
       <w:pPr>
@@ -1658,40 +1506,30 @@
         <w:t xml:space="preserve">Proteomics</w:t>
       </w:r>
       <w:r>
-        <w:t xml:space="preserve">. 2015;15(23-24):4080-4095. PMID: 26572944.</w:t>
-      </w:r>
-      <w:r>
-        <w:t xml:space="preserve"> </w:t>
+        <w:t xml:space="preserve">. 2015;15(23-24):4080-4095. PMID: 26572944. [</w:t>
       </w:r>
       <w:hyperlink r:id="rId32">
         <w:r>
           <w:rPr>
             <w:rStyle w:val="Hyperlink"/>
-            <w:b/>
-            <w:bCs/>
           </w:rPr>
           <w:t xml:space="preserve">Full Text</w:t>
         </w:r>
       </w:hyperlink>
       <w:r>
-        <w:t xml:space="preserve"> </w:t>
-      </w:r>
-      <w:r>
-        <w:t xml:space="preserve">|</w:t>
-      </w:r>
-      <w:r>
-        <w:t xml:space="preserve"> </w:t>
+        <w:t xml:space="preserve">] [</w:t>
       </w:r>
       <w:hyperlink r:id="rId33">
         <w:r>
           <w:rPr>
             <w:rStyle w:val="Hyperlink"/>
-            <w:b/>
-            <w:bCs/>
           </w:rPr>
           <w:t xml:space="preserve">PubMed</w:t>
         </w:r>
       </w:hyperlink>
+      <w:r>
+        <w:t xml:space="preserve">]</w:t>
+      </w:r>
     </w:p>
     <w:bookmarkEnd w:id="34"/>
     <w:bookmarkStart w:id="36" w:name="manuscripts-under-reviewin-preparation"/>
@@ -1724,22 +1562,20 @@
         <w:t xml:space="preserve">Morada AO</w:t>
       </w:r>
       <w:r>
-        <w:t xml:space="preserve">, Senapathi H, Rittenberger J. Ultrasound versus combined ultrasound and modified Seldinger technique in obtaining difficult peripheral intravenous access: A systematic review and meta-analysis.</w:t>
-      </w:r>
-      <w:r>
-        <w:t xml:space="preserve"> </w:t>
+        <w:t xml:space="preserve">, Senapathi H, Rittenberger J. Ultrasound versus combined ultrasound and modified Seldinger technique in obtaining difficult peripheral intravenous access: A systematic review and meta-analysis. [</w:t>
       </w:r>
       <w:hyperlink r:id="rId35">
         <w:r>
           <w:rPr>
             <w:rStyle w:val="Hyperlink"/>
-            <w:b/>
-            <w:bCs/>
           </w:rPr>
           <w:t xml:space="preserve">PROSPERO Protocol</w:t>
         </w:r>
       </w:hyperlink>
       <w:r>
+        <w:t xml:space="preserve">]</w:t>
+      </w:r>
+      <w:r>
         <w:t xml:space="preserve"> </w:t>
       </w:r>
       <w:r>
@@ -1823,21 +1659,19 @@
         <w:t xml:space="preserve">The Scranton Times-Tribune</w:t>
       </w:r>
       <w:r>
-        <w:t xml:space="preserve">. August 27, 2018.</w:t>
-      </w:r>
-      <w:r>
-        <w:t xml:space="preserve"> </w:t>
+        <w:t xml:space="preserve">. August 27, 2018. [</w:t>
       </w:r>
       <w:hyperlink r:id="rId37">
         <w:r>
           <w:rPr>
             <w:rStyle w:val="Hyperlink"/>
-            <w:b/>
-            <w:bCs/>
           </w:rPr>
           <w:t xml:space="preserve">Full Article</w:t>
         </w:r>
       </w:hyperlink>
+      <w:r>
+        <w:t xml:space="preserve">]</w:t>
+      </w:r>
     </w:p>
     <w:p>
       <w:pPr>
@@ -3274,7 +3108,13 @@
         <w:t xml:space="preserve"> </w:t>
       </w:r>
       <w:r>
-        <w:t xml:space="preserve">| 2017 – 2019 | Regional Education Academy for Careers in Health (REACH-HEI), Geisinger Commonwealth School of Medicine</w:t>
+        <w:t xml:space="preserve">| 2017 – 2019</w:t>
+      </w:r>
+      <w:r>
+        <w:t xml:space="preserve"> </w:t>
+      </w:r>
+      <w:r>
+        <w:t xml:space="preserve">Regional Education Academy for Careers in Health (REACH-HEI), Geisinger Commonwealth School of Medicine</w:t>
       </w:r>
     </w:p>
     <w:p>
@@ -3286,23 +3126,7 @@
         </w:numPr>
       </w:pPr>
       <w:r>
-        <w:t xml:space="preserve">Provided academic enrichment and mentoring for</w:t>
-      </w:r>
-      <w:r>
-        <w:t xml:space="preserve"> </w:t>
-      </w:r>
-      <w:r>
-        <w:rPr>
-          <w:b/>
-          <w:bCs/>
-        </w:rPr>
-        <w:t xml:space="preserve">low-income and first-generation college students</w:t>
-      </w:r>
-      <w:r>
-        <w:t xml:space="preserve"> </w:t>
-      </w:r>
-      <w:r>
-        <w:t xml:space="preserve">in northeastern Pennsylvania</w:t>
+        <w:t xml:space="preserve">Provided academic enrichment and mentoring for low-income and first-generation college students in northeastern Pennsylvania</w:t>
       </w:r>
     </w:p>
     <w:p>
@@ -3324,7 +3148,13 @@
         <w:t xml:space="preserve"> </w:t>
       </w:r>
       <w:r>
-        <w:t xml:space="preserve">| 2017 – 2019 | Asian Pacific American Medical Student Association (APAMSA), Geisinger Commonwealth School of Medicine</w:t>
+        <w:t xml:space="preserve">| 2017 – 2019</w:t>
+      </w:r>
+      <w:r>
+        <w:t xml:space="preserve"> </w:t>
+      </w:r>
+      <w:r>
+        <w:t xml:space="preserve">Asian Pacific American Medical Student Association (APAMSA), Geisinger Commonwealth School of Medicine</w:t>
       </w:r>
     </w:p>
     <w:p>
@@ -3336,23 +3166,7 @@
         </w:numPr>
       </w:pPr>
       <w:r>
-        <w:t xml:space="preserve">Led organizational leadership and</w:t>
-      </w:r>
-      <w:r>
-        <w:t xml:space="preserve"> </w:t>
-      </w:r>
-      <w:r>
-        <w:rPr>
-          <w:b/>
-          <w:bCs/>
-        </w:rPr>
-        <w:t xml:space="preserve">community service initiatives</w:t>
-      </w:r>
-      <w:r>
-        <w:t xml:space="preserve"> </w:t>
-      </w:r>
-      <w:r>
-        <w:t xml:space="preserve">for APAMSA chapter</w:t>
+        <w:t xml:space="preserve">Led organizational leadership and community service initiatives for APAMSA chapter</w:t>
       </w:r>
     </w:p>
     <w:p>
@@ -3374,7 +3188,13 @@
         <w:t xml:space="preserve"> </w:t>
       </w:r>
       <w:r>
-        <w:t xml:space="preserve">| 2018 – 2019 | MD Peer Mentorship Program, Geisinger Commonwealth School of Medicine</w:t>
+        <w:t xml:space="preserve">| 2018 – 2019</w:t>
+      </w:r>
+      <w:r>
+        <w:t xml:space="preserve"> </w:t>
+      </w:r>
+      <w:r>
+        <w:t xml:space="preserve">MD Peer Mentorship Program, Geisinger Commonwealth School of Medicine</w:t>
       </w:r>
     </w:p>
     <w:p>
@@ -3386,17 +3206,7 @@
         </w:numPr>
       </w:pPr>
       <w:r>
-        <w:t xml:space="preserve">Mentored first- and second-year medical students during their</w:t>
-      </w:r>
-      <w:r>
-        <w:t xml:space="preserve"> </w:t>
-      </w:r>
-      <w:r>
-        <w:rPr>
-          <w:b/>
-          <w:bCs/>
-        </w:rPr>
-        <w:t xml:space="preserve">transition to medical school</w:t>
+        <w:t xml:space="preserve">Mentored first- and second-year medical students during their transition to medical school</w:t>
       </w:r>
     </w:p>
     <w:p>
@@ -3418,7 +3228,13 @@
         <w:t xml:space="preserve"> </w:t>
       </w:r>
       <w:r>
-        <w:t xml:space="preserve">| 2019 | Hacking Health Competition, Geisinger Steel Institute for Health Innovation</w:t>
+        <w:t xml:space="preserve">| 2019</w:t>
+      </w:r>
+      <w:r>
+        <w:t xml:space="preserve"> </w:t>
+      </w:r>
+      <w:r>
+        <w:t xml:space="preserve">Hacking Health Competition, Geisinger Steel Institute for Health Innovation</w:t>
       </w:r>
     </w:p>
     <w:p>
@@ -3440,23 +3256,7 @@
         <w:t xml:space="preserve"> </w:t>
       </w:r>
       <w:r>
-        <w:t xml:space="preserve">for healthcare innovation project addressing</w:t>
-      </w:r>
-      <w:r>
-        <w:t xml:space="preserve"> </w:t>
-      </w:r>
-      <w:r>
-        <w:rPr>
-          <w:b/>
-          <w:bCs/>
-        </w:rPr>
-        <w:t xml:space="preserve">provider burnout</w:t>
-      </w:r>
-      <w:r>
-        <w:t xml:space="preserve"> </w:t>
-      </w:r>
-      <w:r>
-        <w:t xml:space="preserve">and operational efficiency</w:t>
+        <w:t xml:space="preserve">for healthcare innovation project addressing provider burnout and operational efficiency</w:t>
       </w:r>
     </w:p>
     <w:p>
@@ -3478,7 +3278,13 @@
         <w:t xml:space="preserve"> </w:t>
       </w:r>
       <w:r>
-        <w:t xml:space="preserve">| 2018 – 2019 | Plastic Surgery Interest Group, Geisinger Commonwealth School of Medicine</w:t>
+        <w:t xml:space="preserve">| 2018 – 2019</w:t>
+      </w:r>
+      <w:r>
+        <w:t xml:space="preserve"> </w:t>
+      </w:r>
+      <w:r>
+        <w:t xml:space="preserve">Plastic Surgery Interest Group, Geisinger Commonwealth School of Medicine</w:t>
       </w:r>
     </w:p>
     <w:p>
@@ -3490,33 +3296,7 @@
         </w:numPr>
       </w:pPr>
       <w:r>
-        <w:t xml:space="preserve">Organized</w:t>
-      </w:r>
-      <w:r>
-        <w:t xml:space="preserve"> </w:t>
-      </w:r>
-      <w:r>
-        <w:rPr>
-          <w:b/>
-          <w:bCs/>
-        </w:rPr>
-        <w:t xml:space="preserve">clinical skills workshops</w:t>
-      </w:r>
-      <w:r>
-        <w:t xml:space="preserve"> </w:t>
-      </w:r>
-      <w:r>
-        <w:t xml:space="preserve">and coordinated with anatomy lab for</w:t>
-      </w:r>
-      <w:r>
-        <w:t xml:space="preserve"> </w:t>
-      </w:r>
-      <w:r>
-        <w:rPr>
-          <w:b/>
-          <w:bCs/>
-        </w:rPr>
-        <w:t xml:space="preserve">realistic surgical simulation</w:t>
+        <w:t xml:space="preserve">Organized clinical skills workshops and coordinated with anatomy lab for realistic surgical simulation</w:t>
       </w:r>
     </w:p>
     <w:p>
@@ -3538,7 +3318,13 @@
         <w:t xml:space="preserve"> </w:t>
       </w:r>
       <w:r>
-        <w:t xml:space="preserve">| 2016 – 2017 | Cedars-Sinai Whipplers, Pancreatic Cancer Action Network (PanCAN), Los Angeles, CA</w:t>
+        <w:t xml:space="preserve">| 2016 – 2017</w:t>
+      </w:r>
+      <w:r>
+        <w:t xml:space="preserve"> </w:t>
+      </w:r>
+      <w:r>
+        <w:t xml:space="preserve">Cedars-Sinai Whipplers, Pancreatic Cancer Action Network (PanCAN), Los Angeles, CA</w:t>
       </w:r>
     </w:p>
     <w:p>
@@ -3594,23 +3380,7 @@
         </w:numPr>
       </w:pPr>
       <w:r>
-        <w:t xml:space="preserve">Recruited</w:t>
-      </w:r>
-      <w:r>
-        <w:t xml:space="preserve"> </w:t>
-      </w:r>
-      <w:r>
-        <w:rPr>
-          <w:b/>
-          <w:bCs/>
-        </w:rPr>
-        <w:t xml:space="preserve">150+ team members</w:t>
-      </w:r>
-      <w:r>
-        <w:t xml:space="preserve"> </w:t>
-      </w:r>
-      <w:r>
-        <w:t xml:space="preserve">through outreach and marketing initiatives</w:t>
+        <w:t xml:space="preserve">Recruited 150+ team members through outreach and marketing initiatives</w:t>
       </w:r>
     </w:p>
     <w:p>
@@ -3632,7 +3402,13 @@
         <w:t xml:space="preserve"> </w:t>
       </w:r>
       <w:r>
-        <w:t xml:space="preserve">| 2016 | UC Irvine School of Medicine Pediatric Interest Group, Orange County, CA</w:t>
+        <w:t xml:space="preserve">| 2016</w:t>
+      </w:r>
+      <w:r>
+        <w:t xml:space="preserve"> </w:t>
+      </w:r>
+      <w:r>
+        <w:t xml:space="preserve">UC Irvine School of Medicine Pediatric Interest Group, Orange County, CA</w:t>
       </w:r>
     </w:p>
     <w:p>
@@ -3644,27 +3420,7 @@
         </w:numPr>
       </w:pPr>
       <w:r>
-        <w:rPr>
-          <w:b/>
-          <w:bCs/>
-        </w:rPr>
-        <w:t xml:space="preserve">Health educator</w:t>
-      </w:r>
-      <w:r>
-        <w:t xml:space="preserve"> </w:t>
-      </w:r>
-      <w:r>
-        <w:t xml:space="preserve">teaching nutrition and exercise to elementary students through</w:t>
-      </w:r>
-      <w:r>
-        <w:t xml:space="preserve"> </w:t>
-      </w:r>
-      <w:r>
-        <w:rPr>
-          <w:b/>
-          <w:bCs/>
-        </w:rPr>
-        <w:t xml:space="preserve">UCI/CHOC partnership</w:t>
+        <w:t xml:space="preserve">Health educator teaching nutrition and exercise to elementary students through UCI/CHOC partnership</w:t>
       </w:r>
     </w:p>
     <w:p>
@@ -3686,7 +3442,13 @@
         <w:t xml:space="preserve"> </w:t>
       </w:r>
       <w:r>
-        <w:t xml:space="preserve">| 2013 – 2014 | COPE Health Solutions, St. John’s/Pleasant Valley Medical Centers, Ventura County, CA</w:t>
+        <w:t xml:space="preserve">| 2013 – 2014</w:t>
+      </w:r>
+      <w:r>
+        <w:t xml:space="preserve"> </w:t>
+      </w:r>
+      <w:r>
+        <w:t xml:space="preserve">COPE Health Solutions, St. John’s/Pleasant Valley Medical Centers, Ventura County, CA</w:t>
       </w:r>
     </w:p>
     <w:p>
@@ -3698,23 +3460,7 @@
         </w:numPr>
       </w:pPr>
       <w:r>
-        <w:t xml:space="preserve">Rotational volunteer experience across</w:t>
-      </w:r>
-      <w:r>
-        <w:t xml:space="preserve"> </w:t>
-      </w:r>
-      <w:r>
-        <w:rPr>
-          <w:b/>
-          <w:bCs/>
-        </w:rPr>
-        <w:t xml:space="preserve">multiple clinical departments</w:t>
-      </w:r>
-      <w:r>
-        <w:t xml:space="preserve"> </w:t>
-      </w:r>
-      <w:r>
-        <w:t xml:space="preserve">including emergency medicine and surgery</w:t>
+        <w:t xml:space="preserve">Rotational volunteer experience across multiple clinical departments including emergency medicine and surgery</w:t>
       </w:r>
     </w:p>
     <w:bookmarkEnd w:id="46"/>
@@ -3752,30 +3498,7 @@
         </w:numPr>
       </w:pPr>
       <w:r>
-        <w:rPr>
-          <w:b/>
-          <w:bCs/>
-        </w:rPr>
-        <w:t xml:space="preserve">R Programming:</w:t>
-      </w:r>
-      <w:r>
-        <w:t xml:space="preserve"> </w:t>
-      </w:r>
-      <w:r>
-        <w:t xml:space="preserve">Advanced statistical analysis of</w:t>
-      </w:r>
-      <w:r>
-        <w:t xml:space="preserve"> </w:t>
-      </w:r>
-      <w:r>
-        <w:rPr>
-          <w:b/>
-          <w:bCs/>
-        </w:rPr>
-        <w:t xml:space="preserve">92,297+ patient genomic datasets</w:t>
-      </w:r>
-      <w:r>
-        <w:t xml:space="preserve">, clinical outcomes research</w:t>
+        <w:t xml:space="preserve">R Programming: Advanced statistical analysis of 92,297+ patient genomic datasets, clinical outcomes research</w:t>
       </w:r>
     </w:p>
     <w:p>
@@ -3787,17 +3510,7 @@
         </w:numPr>
       </w:pPr>
       <w:r>
-        <w:rPr>
-          <w:b/>
-          <w:bCs/>
-        </w:rPr>
-        <w:t xml:space="preserve">Python:</w:t>
-      </w:r>
-      <w:r>
-        <w:t xml:space="preserve"> </w:t>
-      </w:r>
-      <w:r>
-        <w:t xml:space="preserve">Data science applications, machine learning implementations</w:t>
+        <w:t xml:space="preserve">Python: Data science applications, machine learning implementations</w:t>
       </w:r>
     </w:p>
     <w:p>
@@ -3809,17 +3522,7 @@
         </w:numPr>
       </w:pPr>
       <w:r>
-        <w:rPr>
-          <w:b/>
-          <w:bCs/>
-        </w:rPr>
-        <w:t xml:space="preserve">SQL:</w:t>
-      </w:r>
-      <w:r>
-        <w:t xml:space="preserve"> </w:t>
-      </w:r>
-      <w:r>
-        <w:t xml:space="preserve">Database querying and management for clinical research studies</w:t>
+        <w:t xml:space="preserve">SQL: Database querying and management for clinical research studies</w:t>
       </w:r>
     </w:p>
     <w:p>
@@ -3847,17 +3550,7 @@
         </w:numPr>
       </w:pPr>
       <w:r>
-        <w:rPr>
-          <w:b/>
-          <w:bCs/>
-        </w:rPr>
-        <w:t xml:space="preserve">Large-scale data analysis:</w:t>
-      </w:r>
-      <w:r>
-        <w:t xml:space="preserve"> </w:t>
-      </w:r>
-      <w:r>
-        <w:t xml:space="preserve">Genomic medicine applications, clinical outcomes research</w:t>
+        <w:t xml:space="preserve">Large-scale data analysis: Genomic medicine applications, clinical outcomes research</w:t>
       </w:r>
     </w:p>
     <w:p>
@@ -3869,17 +3562,7 @@
         </w:numPr>
       </w:pPr>
       <w:r>
-        <w:rPr>
-          <w:b/>
-          <w:bCs/>
-        </w:rPr>
-        <w:t xml:space="preserve">Statistical modeling:</w:t>
-      </w:r>
-      <w:r>
-        <w:t xml:space="preserve"> </w:t>
-      </w:r>
-      <w:r>
-        <w:t xml:space="preserve">High-volume hypothesis testing, biostatistics</w:t>
+        <w:t xml:space="preserve">Statistical modeling: High-volume hypothesis testing, biostatistics</w:t>
       </w:r>
     </w:p>
     <w:p>
@@ -3891,17 +3574,7 @@
         </w:numPr>
       </w:pPr>
       <w:r>
-        <w:rPr>
-          <w:b/>
-          <w:bCs/>
-        </w:rPr>
-        <w:t xml:space="preserve">Biorepository management:</w:t>
-      </w:r>
-      <w:r>
-        <w:t xml:space="preserve"> </w:t>
-      </w:r>
-      <w:r>
-        <w:t xml:space="preserve">Specimen coordination for translational research studies</w:t>
+        <w:t xml:space="preserve">Biorepository management: Specimen coordination for translational research studies</w:t>
       </w:r>
     </w:p>
     <w:p>
@@ -3913,17 +3586,7 @@
         </w:numPr>
       </w:pPr>
       <w:r>
-        <w:rPr>
-          <w:b/>
-          <w:bCs/>
-        </w:rPr>
-        <w:t xml:space="preserve">Literature synthesis:</w:t>
-      </w:r>
-      <w:r>
-        <w:t xml:space="preserve"> </w:t>
-      </w:r>
-      <w:r>
-        <w:t xml:space="preserve">Systematic review methodology, evidence-based analysis</w:t>
+        <w:t xml:space="preserve">Literature synthesis: Systematic review methodology, evidence-based analysis</w:t>
       </w:r>
     </w:p>
     <w:p>
@@ -3951,17 +3614,7 @@
         </w:numPr>
       </w:pPr>
       <w:r>
-        <w:rPr>
-          <w:b/>
-          <w:bCs/>
-        </w:rPr>
-        <w:t xml:space="preserve">AI for Medicine</w:t>
-      </w:r>
-      <w:r>
-        <w:t xml:space="preserve"> </w:t>
-      </w:r>
-      <w:r>
-        <w:t xml:space="preserve">- DeepLearning.AI (2020): Medical imaging, clinical prediction models</w:t>
+        <w:t xml:space="preserve">AI for Medicine - DeepLearning.AI (2020): Medical imaging, clinical prediction models</w:t>
       </w:r>
     </w:p>
     <w:p>
@@ -3973,17 +3626,7 @@
         </w:numPr>
       </w:pPr>
       <w:r>
-        <w:rPr>
-          <w:b/>
-          <w:bCs/>
-        </w:rPr>
-        <w:t xml:space="preserve">Machine Learning</w:t>
-      </w:r>
-      <w:r>
-        <w:t xml:space="preserve"> </w:t>
-      </w:r>
-      <w:r>
-        <w:t xml:space="preserve">- Stanford University (2017): Supervised/unsupervised learning algorithms</w:t>
+        <w:t xml:space="preserve">Machine Learning - Stanford University (2017): Supervised/unsupervised learning algorithms</w:t>
       </w:r>
     </w:p>
     <w:p>
@@ -3995,17 +3638,7 @@
         </w:numPr>
       </w:pPr>
       <w:r>
-        <w:rPr>
-          <w:b/>
-          <w:bCs/>
-        </w:rPr>
-        <w:t xml:space="preserve">Data Science Specialization</w:t>
-      </w:r>
-      <w:r>
-        <w:t xml:space="preserve"> </w:t>
-      </w:r>
-      <w:r>
-        <w:t xml:space="preserve">- Johns Hopkins University (2016): R programming, statistical inference</w:t>
+        <w:t xml:space="preserve">Data Science Specialization - Johns Hopkins University (2016): R programming, statistical inference</w:t>
       </w:r>
     </w:p>
     <w:p>
@@ -4033,17 +3666,7 @@
         </w:numPr>
       </w:pPr>
       <w:r>
-        <w:rPr>
-          <w:b/>
-          <w:bCs/>
-        </w:rPr>
-        <w:t xml:space="preserve">Bleeding Control Basic</w:t>
-      </w:r>
-      <w:r>
-        <w:t xml:space="preserve"> </w:t>
-      </w:r>
-      <w:r>
-        <w:t xml:space="preserve">- American College of Surgeons (2017)</w:t>
+        <w:t xml:space="preserve">Bleeding Control Basic - American College of Surgeons (2017)</w:t>
       </w:r>
     </w:p>
     <w:p>
@@ -4055,17 +3678,7 @@
         </w:numPr>
       </w:pPr>
       <w:r>
-        <w:rPr>
-          <w:b/>
-          <w:bCs/>
-        </w:rPr>
-        <w:t xml:space="preserve">Emergency Medical Technician</w:t>
-      </w:r>
-      <w:r>
-        <w:t xml:space="preserve"> </w:t>
-      </w:r>
-      <w:r>
-        <w:t xml:space="preserve">- California EMSA License E084811 (2011-2017)</w:t>
+        <w:t xml:space="preserve">Emergency Medical Technician - California EMSA License E084811 (2011-2017)</w:t>
       </w:r>
     </w:p>
     <w:bookmarkEnd w:id="47"/>
@@ -4175,7 +3788,13 @@
         <w:t xml:space="preserve"> </w:t>
       </w:r>
       <w:r>
-        <w:t xml:space="preserve">| November 2017 | Geisinger Commonwealth School of Medicine, Scranton, PA</w:t>
+        <w:t xml:space="preserve">· November 2017</w:t>
+      </w:r>
+      <w:r>
+        <w:t xml:space="preserve"> </w:t>
+      </w:r>
+      <w:r>
+        <w:t xml:space="preserve">Geisinger Commonwealth School of Medicine, Scranton, PA</w:t>
       </w:r>
     </w:p>
     <w:p>
@@ -4209,7 +3828,13 @@
         <w:t xml:space="preserve"> </w:t>
       </w:r>
       <w:r>
-        <w:t xml:space="preserve">| November 2017 | Geisinger Commonwealth School of Medicine, Scranton, PA</w:t>
+        <w:t xml:space="preserve">· November 2017</w:t>
+      </w:r>
+      <w:r>
+        <w:t xml:space="preserve"> </w:t>
+      </w:r>
+      <w:r>
+        <w:t xml:space="preserve">Geisinger Commonwealth School of Medicine, Scranton, PA</w:t>
       </w:r>
     </w:p>
     <w:p>
@@ -4243,7 +3868,13 @@
         <w:t xml:space="preserve"> </w:t>
       </w:r>
       <w:r>
-        <w:t xml:space="preserve">| November 2017 | Geisinger Commonwealth School of Medicine, Scranton, PA</w:t>
+        <w:t xml:space="preserve">· November 2017</w:t>
+      </w:r>
+      <w:r>
+        <w:t xml:space="preserve"> </w:t>
+      </w:r>
+      <w:r>
+        <w:t xml:space="preserve">Geisinger Commonwealth School of Medicine, Scranton, PA</w:t>
       </w:r>
     </w:p>
     <w:p>
@@ -4277,7 +3908,13 @@
         <w:t xml:space="preserve"> </w:t>
       </w:r>
       <w:r>
-        <w:t xml:space="preserve">| November 2017 | Geisinger Commonwealth School of Medicine, Scranton, PA</w:t>
+        <w:t xml:space="preserve">· November 2017</w:t>
+      </w:r>
+      <w:r>
+        <w:t xml:space="preserve"> </w:t>
+      </w:r>
+      <w:r>
+        <w:t xml:space="preserve">Geisinger Commonwealth School of Medicine, Scranton, PA</w:t>
       </w:r>
     </w:p>
     <w:p>
@@ -4311,7 +3948,13 @@
         <w:t xml:space="preserve"> </w:t>
       </w:r>
       <w:r>
-        <w:t xml:space="preserve">| November 2017 | Geisinger Commonwealth School of Medicine, Scranton, PA</w:t>
+        <w:t xml:space="preserve">· November 2017</w:t>
+      </w:r>
+      <w:r>
+        <w:t xml:space="preserve"> </w:t>
+      </w:r>
+      <w:r>
+        <w:t xml:space="preserve">Geisinger Commonwealth School of Medicine, Scranton, PA</w:t>
       </w:r>
     </w:p>
     <w:p>
@@ -4345,7 +3988,13 @@
         <w:t xml:space="preserve"> </w:t>
       </w:r>
       <w:r>
-        <w:t xml:space="preserve">| November 2017 | Geisinger Commonwealth School of Medicine, Scranton, PA</w:t>
+        <w:t xml:space="preserve">· November 2017</w:t>
+      </w:r>
+      <w:r>
+        <w:t xml:space="preserve"> </w:t>
+      </w:r>
+      <w:r>
+        <w:t xml:space="preserve">Geisinger Commonwealth School of Medicine, Scranton, PA</w:t>
       </w:r>
     </w:p>
     <w:p>
@@ -4379,7 +4028,13 @@
         <w:t xml:space="preserve"> </w:t>
       </w:r>
       <w:r>
-        <w:t xml:space="preserve">| November 2017 | Geisinger Commonwealth School of Medicine, Scranton, PA</w:t>
+        <w:t xml:space="preserve">· November 2017</w:t>
+      </w:r>
+      <w:r>
+        <w:t xml:space="preserve"> </w:t>
+      </w:r>
+      <w:r>
+        <w:t xml:space="preserve">Geisinger Commonwealth School of Medicine, Scranton, PA</w:t>
       </w:r>
     </w:p>
     <w:p>
@@ -4413,17 +4068,7 @@
         </w:numPr>
       </w:pPr>
       <w:r>
-        <w:rPr>
-          <w:b/>
-          <w:bCs/>
-        </w:rPr>
-        <w:t xml:space="preserve">Photography:</w:t>
-      </w:r>
-      <w:r>
-        <w:t xml:space="preserve"> </w:t>
-      </w:r>
-      <w:r>
-        <w:t xml:space="preserve">Nikon D60 with 50mm F/1.8G and 18-270mm F/3.5-6.3 lens</w:t>
+        <w:t xml:space="preserve">Photography: Nikon D60 with 50mm F/1.8G and 18-270mm F/3.5-6.3 lens</w:t>
       </w:r>
     </w:p>
     <w:p>
@@ -4435,17 +4080,7 @@
         </w:numPr>
       </w:pPr>
       <w:r>
-        <w:rPr>
-          <w:b/>
-          <w:bCs/>
-        </w:rPr>
-        <w:t xml:space="preserve">Programming and Data Analytics:</w:t>
-      </w:r>
-      <w:r>
-        <w:t xml:space="preserve"> </w:t>
-      </w:r>
-      <w:r>
-        <w:t xml:space="preserve">Proficient with R and Python (GitHub profile: moradaao)</w:t>
+        <w:t xml:space="preserve">Programming and Data Analytics: Proficient with R and Python (GitHub profile: moradaao)</w:t>
       </w:r>
     </w:p>
     <w:p>
@@ -4457,17 +4092,7 @@
         </w:numPr>
       </w:pPr>
       <w:r>
-        <w:rPr>
-          <w:b/>
-          <w:bCs/>
-        </w:rPr>
-        <w:t xml:space="preserve">Fantasy Sports:</w:t>
-      </w:r>
-      <w:r>
-        <w:t xml:space="preserve"> </w:t>
-      </w:r>
-      <w:r>
-        <w:t xml:space="preserve">9-year basketball commissioner; basketball, football, and baseball champion</w:t>
+        <w:t xml:space="preserve">Fantasy Sports: 9-year basketball commissioner; basketball, football, and baseball champion</w:t>
       </w:r>
     </w:p>
     <w:p>
@@ -4479,17 +4104,7 @@
         </w:numPr>
       </w:pPr>
       <w:r>
-        <w:rPr>
-          <w:b/>
-          <w:bCs/>
-        </w:rPr>
-        <w:t xml:space="preserve">Fitness:</w:t>
-      </w:r>
-      <w:r>
-        <w:t xml:space="preserve"> </w:t>
-      </w:r>
-      <w:r>
-        <w:t xml:space="preserve">Backpacking, bowling, cycling, hiking, lifting, and running</w:t>
+        <w:t xml:space="preserve">Fitness: Backpacking, bowling, cycling, hiking, lifting, and running</w:t>
       </w:r>
     </w:p>
     <w:bookmarkEnd w:id="50"/>

</xml_diff>

<commit_message>
Enhance CV conversion script: add input option, improve file detection, and update documentation
</commit_message>
<xml_diff>
--- a/cv-downloads/cv.docx
+++ b/cv-downloads/cv.docx
@@ -2,7 +2,7 @@
 <file path=word/document.xml><?xml version="1.0" encoding="utf-8"?>
 <w:document xmlns:w="http://schemas.openxmlformats.org/wordprocessingml/2006/main" xmlns:m="http://schemas.openxmlformats.org/officeDocument/2006/math" xmlns:r="http://schemas.openxmlformats.org/officeDocument/2006/relationships" xmlns:o="urn:schemas-microsoft-com:office:office" xmlns:v="urn:schemas-microsoft-com:vml" xmlns:w10="urn:schemas-microsoft-com:office:word" xmlns:a="http://schemas.openxmlformats.org/drawingml/2006/main" xmlns:pic="http://schemas.openxmlformats.org/drawingml/2006/picture" xmlns:wp="http://schemas.openxmlformats.org/drawingml/2006/wordprocessingDrawing">
   <w:body>
-    <w:bookmarkStart w:id="51" w:name="anthony-onde-morada-md"/>
+    <w:bookmarkStart w:id="53" w:name="anthony-onde-morada-md"/>
     <w:p>
       <w:pPr>
         <w:pStyle w:val="Heading1"/>
@@ -328,13 +328,7 @@
         <w:t xml:space="preserve"> </w:t>
       </w:r>
       <w:r>
-        <w:t xml:space="preserve">| 2022 – Present</w:t>
-      </w:r>
-      <w:r>
-        <w:t xml:space="preserve"> </w:t>
-      </w:r>
-      <w:r>
-        <w:t xml:space="preserve">Geisinger Northeast General Surgery Program, Scranton, PA</w:t>
+        <w:t xml:space="preserve">| 2022 – Present Geisinger Northeast General Surgery Program, Scranton, PA</w:t>
       </w:r>
     </w:p>
     <w:bookmarkEnd w:id="17"/>
@@ -362,13 +356,7 @@
         <w:t xml:space="preserve"> </w:t>
       </w:r>
       <w:r>
-        <w:t xml:space="preserve">| 2022</w:t>
-      </w:r>
-      <w:r>
-        <w:t xml:space="preserve"> </w:t>
-      </w:r>
-      <w:r>
-        <w:t xml:space="preserve">Geisinger Commonwealth School of Medicine, Scranton, PA</w:t>
+        <w:t xml:space="preserve">| 2022 Geisinger Commonwealth School of Medicine, Scranton, PA</w:t>
       </w:r>
     </w:p>
     <w:p>
@@ -386,13 +374,7 @@
         <w:t xml:space="preserve"> </w:t>
       </w:r>
       <w:r>
-        <w:t xml:space="preserve">| 2014</w:t>
-      </w:r>
-      <w:r>
-        <w:t xml:space="preserve"> </w:t>
-      </w:r>
-      <w:r>
-        <w:t xml:space="preserve">University of California – Santa Barbara, Santa Barbara, CA</w:t>
+        <w:t xml:space="preserve">| 2014 University of California – Santa Barbara, Santa Barbara, CA</w:t>
       </w:r>
       <w:r>
         <w:t xml:space="preserve"> </w:t>
@@ -430,13 +412,7 @@
         <w:t xml:space="preserve"> </w:t>
       </w:r>
       <w:r>
-        <w:t xml:space="preserve">| 2011</w:t>
-      </w:r>
-      <w:r>
-        <w:t xml:space="preserve"> </w:t>
-      </w:r>
-      <w:r>
-        <w:t xml:space="preserve">UCLA Center for Prehospital Care, Los Angeles, CA</w:t>
+        <w:t xml:space="preserve">| 2011 UCLA Center for Prehospital Care, Los Angeles, CA</w:t>
       </w:r>
       <w:r>
         <w:t xml:space="preserve"> </w:t>
@@ -478,13 +454,7 @@
         <w:t xml:space="preserve"> </w:t>
       </w:r>
       <w:r>
-        <w:t xml:space="preserve">| 2020 – 2022</w:t>
-      </w:r>
-      <w:r>
-        <w:t xml:space="preserve"> </w:t>
-      </w:r>
-      <w:r>
-        <w:t xml:space="preserve">Donald Guthrie Foundation, Guthrie Robert Packer Hospital, Sayre, PA</w:t>
+        <w:t xml:space="preserve">| 2020 – 2022 Donald Guthrie Foundation, Guthrie Robert Packer Hospital, Sayre, PA</w:t>
       </w:r>
     </w:p>
     <w:p>
@@ -575,13 +545,7 @@
         <w:t xml:space="preserve"> </w:t>
       </w:r>
       <w:r>
-        <w:t xml:space="preserve">| 2019 – 2020</w:t>
-      </w:r>
-      <w:r>
-        <w:t xml:space="preserve"> </w:t>
-      </w:r>
-      <w:r>
-        <w:t xml:space="preserve">Quality Improvement Community Collaborative (QUICC) – Transition Care Management, Guthrie Robert Packer Hospital, Sayre, PA</w:t>
+        <w:t xml:space="preserve">| 2019 – 2020 Quality Improvement Community Collaborative (QUICC) – Transition Care Management, Guthrie Robert Packer Hospital, Sayre, PA</w:t>
       </w:r>
     </w:p>
     <w:p>
@@ -627,13 +591,7 @@
         <w:t xml:space="preserve"> </w:t>
       </w:r>
       <w:r>
-        <w:t xml:space="preserve">| 2018 – 2019</w:t>
-      </w:r>
-      <w:r>
-        <w:t xml:space="preserve"> </w:t>
-      </w:r>
-      <w:r>
-        <w:t xml:space="preserve">Longitudinal Community Health Improvement and Promotion (CHIP) – Colorectal Cancer, Northeast Regional Cancer Institute, Scranton, PA</w:t>
+        <w:t xml:space="preserve">| 2018 – 2019 Longitudinal Community Health Improvement and Promotion (CHIP) – Colorectal Cancer, Northeast Regional Cancer Institute, Scranton, PA</w:t>
       </w:r>
     </w:p>
     <w:p>
@@ -667,13 +625,7 @@
         <w:t xml:space="preserve"> </w:t>
       </w:r>
       <w:r>
-        <w:t xml:space="preserve">| 2018</w:t>
-      </w:r>
-      <w:r>
-        <w:t xml:space="preserve"> </w:t>
-      </w:r>
-      <w:r>
-        <w:t xml:space="preserve">General Surgery Interest Group (GSIG), Geisinger Commonwealth School of Medicine, Scranton, PA</w:t>
+        <w:t xml:space="preserve">| 2018 General Surgery Interest Group (GSIG), Geisinger Commonwealth School of Medicine, Scranton, PA</w:t>
       </w:r>
     </w:p>
     <w:p>
@@ -707,13 +659,7 @@
         <w:t xml:space="preserve"> </w:t>
       </w:r>
       <w:r>
-        <w:t xml:space="preserve">| 2017 – 2018</w:t>
-      </w:r>
-      <w:r>
-        <w:t xml:space="preserve"> </w:t>
-      </w:r>
-      <w:r>
-        <w:t xml:space="preserve">Weis Center for Research, Geisinger Medical Center, Danville, PA</w:t>
+        <w:t xml:space="preserve">| 2017 – 2018 Weis Center for Research, Geisinger Medical Center, Danville, PA</w:t>
       </w:r>
     </w:p>
     <w:p>
@@ -799,13 +745,7 @@
         <w:t xml:space="preserve"> </w:t>
       </w:r>
       <w:r>
-        <w:t xml:space="preserve">| 2015 – 2017</w:t>
-      </w:r>
-      <w:r>
-        <w:t xml:space="preserve"> </w:t>
-      </w:r>
-      <w:r>
-        <w:t xml:space="preserve">Departments of Liver Transplant &amp; Hepatobiliary and Pancreatic Surgery, Cedars-Sinai Medical Center, Los Angeles, CA</w:t>
+        <w:t xml:space="preserve">| 2015 – 2017 Departments of Liver Transplant &amp; Hepatobiliary and Pancreatic Surgery, Cedars-Sinai Medical Center, Los Angeles, CA</w:t>
       </w:r>
     </w:p>
     <w:p>
@@ -903,13 +843,7 @@
         <w:t xml:space="preserve"> </w:t>
       </w:r>
       <w:r>
-        <w:t xml:space="preserve">| 2015</w:t>
-      </w:r>
-      <w:r>
-        <w:t xml:space="preserve"> </w:t>
-      </w:r>
-      <w:r>
-        <w:t xml:space="preserve">Department of Microbiology, St. John’s Regional Medical Center, Oxnard, CA</w:t>
+        <w:t xml:space="preserve">| 2015 Department of Microbiology, St. John’s Regional Medical Center, Oxnard, CA</w:t>
       </w:r>
     </w:p>
     <w:p>
@@ -943,13 +877,7 @@
         <w:t xml:space="preserve"> </w:t>
       </w:r>
       <w:r>
-        <w:t xml:space="preserve">| 2013 – 2015</w:t>
-      </w:r>
-      <w:r>
-        <w:t xml:space="preserve"> </w:t>
-      </w:r>
-      <w:r>
-        <w:t xml:space="preserve">Dr. Kathy Foltz Laboratory, University of California – Santa Barbara, Santa Barbara, CA</w:t>
+        <w:t xml:space="preserve">| 2013 – 2015 Dr. Kathy Foltz Laboratory, University of California – Santa Barbara, Santa Barbara, CA</w:t>
       </w:r>
     </w:p>
     <w:p>
@@ -995,13 +923,7 @@
         <w:t xml:space="preserve"> </w:t>
       </w:r>
       <w:r>
-        <w:t xml:space="preserve">| 2014</w:t>
-      </w:r>
-      <w:r>
-        <w:t xml:space="preserve"> </w:t>
-      </w:r>
-      <w:r>
-        <w:t xml:space="preserve">Dr. Megan Valentine and Dr. Stuart Feinstein Laboratories, University of California – Santa Barbara, Santa Barbara, CA</w:t>
+        <w:t xml:space="preserve">| 2014 Dr. Megan Valentine and Dr. Stuart Feinstein Laboratories, University of California – Santa Barbara, Santa Barbara, CA</w:t>
       </w:r>
     </w:p>
     <w:p>
@@ -1035,13 +957,7 @@
         <w:t xml:space="preserve"> </w:t>
       </w:r>
       <w:r>
-        <w:t xml:space="preserve">| 2012</w:t>
-      </w:r>
-      <w:r>
-        <w:t xml:space="preserve"> </w:t>
-      </w:r>
-      <w:r>
-        <w:t xml:space="preserve">Dr. Dzwokai Zach Ma Laboratory, University of California – Santa Barbara, Santa Barbara, CA</w:t>
+        <w:t xml:space="preserve">| 2012 Dr. Dzwokai Zach Ma Laboratory, University of California – Santa Barbara, Santa Barbara, CA</w:t>
       </w:r>
     </w:p>
     <w:p>
@@ -1085,13 +1001,7 @@
         <w:t xml:space="preserve"> </w:t>
       </w:r>
       <w:r>
-        <w:t xml:space="preserve">| 2012 – 2014</w:t>
-      </w:r>
-      <w:r>
-        <w:t xml:space="preserve"> </w:t>
-      </w:r>
-      <w:r>
-        <w:t xml:space="preserve">UCSB’s Extra Help Program, Santa Barbara County Fire Department, Santa Barbara, CA</w:t>
+        <w:t xml:space="preserve">| 2012 – 2014 UCSB’s Extra Help Program, Santa Barbara County Fire Department, Santa Barbara, CA</w:t>
       </w:r>
     </w:p>
     <w:p>
@@ -1131,7 +1041,7 @@
       </w:r>
     </w:p>
     <w:bookmarkEnd w:id="21"/>
-    <w:bookmarkStart w:id="40" w:name="publications"/>
+    <w:bookmarkStart w:id="42" w:name="publications"/>
     <w:p>
       <w:pPr>
         <w:pStyle w:val="Heading2"/>
@@ -1140,7 +1050,7 @@
         <w:t xml:space="preserve">Publications</w:t>
       </w:r>
     </w:p>
-    <w:bookmarkStart w:id="34" w:name="peer-reviewed-articles"/>
+    <w:bookmarkStart w:id="36" w:name="peer-reviewed-articles"/>
     <w:p>
       <w:pPr>
         <w:pStyle w:val="Heading3"/>
@@ -1161,10 +1071,10 @@
           <w:b/>
           <w:bCs/>
         </w:rPr>
-        <w:t xml:space="preserve">Morada AO</w:t>
-      </w:r>
-      <w:r>
-        <w:t xml:space="preserve">, Senapathi SH, Bashiri A, Chai S, Cagir B. A systematic review of primary ileostomy site malignancies.</w:t>
+        <w:t xml:space="preserve">Morada, AO</w:t>
+      </w:r>
+      <w:r>
+        <w:t xml:space="preserve">, Chen CK, Akateh C, Marvin MR, Kotru A. Late Parotid Recurrence of Hepatocellular Carcinoma Following Liver Transplantation: A Case Report,</w:t>
       </w:r>
       <w:r>
         <w:t xml:space="preserve"> </w:t>
@@ -1174,10 +1084,10 @@
           <w:i/>
           <w:iCs/>
         </w:rPr>
-        <w:t xml:space="preserve">Surg Endosc</w:t>
-      </w:r>
-      <w:r>
-        <w:t xml:space="preserve">. 2022;36(3):1750-1760. PMID: 34997348. [</w:t>
+        <w:t xml:space="preserve">Case Reports in Hepatology</w:t>
+      </w:r>
+      <w:r>
+        <w:t xml:space="preserve">, 2025, 2965476, 5 pages, 2025. [</w:t>
       </w:r>
       <w:hyperlink r:id="rId22">
         <w:r>
@@ -1328,20 +1238,14 @@
         </w:numPr>
       </w:pPr>
       <w:r>
-        <w:t xml:space="preserve">Sundaram N,</w:t>
-      </w:r>
-      <w:r>
-        <w:t xml:space="preserve"> </w:t>
-      </w:r>
-      <w:r>
-        <w:rPr>
-          <w:b/>
-          <w:bCs/>
-        </w:rPr>
-        <w:t xml:space="preserve">Morada A</w:t>
-      </w:r>
-      <w:r>
-        <w:t xml:space="preserve">, Bashiri A, Cagir B. CT images demonstrating the natural progression of locally advanced partially treated rectal cancer.</w:t>
+        <w:rPr>
+          <w:b/>
+          <w:bCs/>
+        </w:rPr>
+        <w:t xml:space="preserve">Morada AO</w:t>
+      </w:r>
+      <w:r>
+        <w:t xml:space="preserve">, Senapathi SH, Bashiri A, Chai S, Cagir B. A systematic review of primary ileostomy site malignancies.</w:t>
       </w:r>
       <w:r>
         <w:t xml:space="preserve"> </w:t>
@@ -1351,10 +1255,10 @@
           <w:i/>
           <w:iCs/>
         </w:rPr>
-        <w:t xml:space="preserve">BMJ Case Rep</w:t>
-      </w:r>
-      <w:r>
-        <w:t xml:space="preserve">. 2022;15(3):e247609. PMID: 35332009. [</w:t>
+        <w:t xml:space="preserve">Surg Endosc</w:t>
+      </w:r>
+      <w:r>
+        <w:t xml:space="preserve">. 2022;36(3):1750-1760. PMID: 34997348. [</w:t>
       </w:r>
       <w:hyperlink r:id="rId28">
         <w:r>
@@ -1372,6 +1276,65 @@
           <w:rPr>
             <w:rStyle w:val="Hyperlink"/>
           </w:rPr>
+          <w:t xml:space="preserve">PDF</w:t>
+        </w:r>
+      </w:hyperlink>
+      <w:r>
+        <w:t xml:space="preserve">]</w:t>
+      </w:r>
+    </w:p>
+    <w:p>
+      <w:pPr>
+        <w:numPr>
+          <w:ilvl w:val="0"/>
+          <w:numId w:val="1015"/>
+        </w:numPr>
+      </w:pPr>
+      <w:r>
+        <w:t xml:space="preserve">Sundaram N,</w:t>
+      </w:r>
+      <w:r>
+        <w:t xml:space="preserve"> </w:t>
+      </w:r>
+      <w:r>
+        <w:rPr>
+          <w:b/>
+          <w:bCs/>
+        </w:rPr>
+        <w:t xml:space="preserve">Morada A</w:t>
+      </w:r>
+      <w:r>
+        <w:t xml:space="preserve">, Bashiri A, Cagir B. CT images demonstrating the natural progression of locally advanced partially treated rectal cancer.</w:t>
+      </w:r>
+      <w:r>
+        <w:t xml:space="preserve"> </w:t>
+      </w:r>
+      <w:r>
+        <w:rPr>
+          <w:i/>
+          <w:iCs/>
+        </w:rPr>
+        <w:t xml:space="preserve">BMJ Case Rep</w:t>
+      </w:r>
+      <w:r>
+        <w:t xml:space="preserve">. 2022;15(3):e247609. PMID: 35332009. [</w:t>
+      </w:r>
+      <w:hyperlink r:id="rId30">
+        <w:r>
+          <w:rPr>
+            <w:rStyle w:val="Hyperlink"/>
+          </w:rPr>
+          <w:t xml:space="preserve">Full Text</w:t>
+        </w:r>
+      </w:hyperlink>
+      <w:r>
+        <w:t xml:space="preserve">] [</w:t>
+      </w:r>
+      <w:hyperlink r:id="rId31">
+        <w:r>
+          <w:rPr>
+            <w:rStyle w:val="Hyperlink"/>
+          </w:rPr>
           <w:t xml:space="preserve">PMC Free</w:t>
         </w:r>
       </w:hyperlink>
@@ -1415,7 +1378,7 @@
       <w:r>
         <w:t xml:space="preserve">. 2021;13(11):e19447. PMID: 34926025. [</w:t>
       </w:r>
-      <w:hyperlink r:id="rId30">
+      <w:hyperlink r:id="rId32">
         <w:r>
           <w:rPr>
             <w:rStyle w:val="Hyperlink"/>
@@ -1457,7 +1420,7 @@
       <w:r>
         <w:t xml:space="preserve">. 2021. [</w:t>
       </w:r>
-      <w:hyperlink r:id="rId31">
+      <w:hyperlink r:id="rId33">
         <w:r>
           <w:rPr>
             <w:rStyle w:val="Hyperlink"/>
@@ -1508,7 +1471,7 @@
       <w:r>
         <w:t xml:space="preserve">. 2015;15(23-24):4080-4095. PMID: 26572944. [</w:t>
       </w:r>
-      <w:hyperlink r:id="rId32">
+      <w:hyperlink r:id="rId34">
         <w:r>
           <w:rPr>
             <w:rStyle w:val="Hyperlink"/>
@@ -1519,7 +1482,7 @@
       <w:r>
         <w:t xml:space="preserve">] [</w:t>
       </w:r>
-      <w:hyperlink r:id="rId33">
+      <w:hyperlink r:id="rId35">
         <w:r>
           <w:rPr>
             <w:rStyle w:val="Hyperlink"/>
@@ -1531,8 +1494,8 @@
         <w:t xml:space="preserve">]</w:t>
       </w:r>
     </w:p>
-    <w:bookmarkEnd w:id="34"/>
-    <w:bookmarkStart w:id="36" w:name="manuscripts-under-reviewin-preparation"/>
+    <w:bookmarkEnd w:id="36"/>
+    <w:bookmarkStart w:id="38" w:name="manuscripts-under-reviewin-preparation"/>
     <w:p>
       <w:pPr>
         <w:pStyle w:val="Heading3"/>
@@ -1549,6 +1512,68 @@
         </w:numPr>
       </w:pPr>
       <w:r>
+        <w:rPr>
+          <w:b/>
+          <w:bCs/>
+        </w:rPr>
+        <w:t xml:space="preserve">Morada AO</w:t>
+      </w:r>
+      <w:r>
+        <w:t xml:space="preserve">, Kropp Lopez A, Droney AC, Matera D, Lopez R. Traumatic Page Kidney: A Systematic Review and Case Report of Bilateral Gerota’s Fascia Release.</w:t>
+      </w:r>
+      <w:r>
+        <w:t xml:space="preserve"> </w:t>
+      </w:r>
+      <w:r>
+        <w:rPr>
+          <w:i/>
+          <w:iCs/>
+        </w:rPr>
+        <w:t xml:space="preserve">Submitted to Trauma Surgery &amp; Acute Care Open</w:t>
+      </w:r>
+      <w:r>
+        <w:t xml:space="preserve">; in review.</w:t>
+      </w:r>
+    </w:p>
+    <w:p>
+      <w:pPr>
+        <w:numPr>
+          <w:ilvl w:val="0"/>
+          <w:numId w:val="1016"/>
+        </w:numPr>
+      </w:pPr>
+      <w:r>
+        <w:rPr>
+          <w:b/>
+          <w:bCs/>
+        </w:rPr>
+        <w:t xml:space="preserve">Morada AO</w:t>
+      </w:r>
+      <w:r>
+        <w:t xml:space="preserve">, Chen CK, Akateh C, Marvin MR, Kotru A. Hepatocellular Carcinoma Metastasis to Salivary Glands: A Systematic Review of Diagnostic Challenges and Survival Outcomes.</w:t>
+      </w:r>
+      <w:r>
+        <w:t xml:space="preserve"> </w:t>
+      </w:r>
+      <w:r>
+        <w:rPr>
+          <w:i/>
+          <w:iCs/>
+        </w:rPr>
+        <w:t xml:space="preserve">Submitted to Journal of Gastrointestinal Oncology</w:t>
+      </w:r>
+      <w:r>
+        <w:t xml:space="preserve">; in review.</w:t>
+      </w:r>
+    </w:p>
+    <w:p>
+      <w:pPr>
+        <w:numPr>
+          <w:ilvl w:val="0"/>
+          <w:numId w:val="1016"/>
+        </w:numPr>
+      </w:pPr>
+      <w:r>
         <w:t xml:space="preserve">Dewar Z,</w:t>
       </w:r>
       <w:r>
@@ -1564,7 +1589,7 @@
       <w:r>
         <w:t xml:space="preserve">, Senapathi H, Rittenberger J. Ultrasound versus combined ultrasound and modified Seldinger technique in obtaining difficult peripheral intravenous access: A systematic review and meta-analysis. [</w:t>
       </w:r>
-      <w:hyperlink r:id="rId35">
+      <w:hyperlink r:id="rId37">
         <w:r>
           <w:rPr>
             <w:rStyle w:val="Hyperlink"/>
@@ -1620,8 +1645,8 @@
         <w:t xml:space="preserve">Manuscript in preparation</w:t>
       </w:r>
     </w:p>
-    <w:bookmarkEnd w:id="36"/>
-    <w:bookmarkStart w:id="38" w:name="media-publications"/>
+    <w:bookmarkEnd w:id="38"/>
+    <w:bookmarkStart w:id="40" w:name="media-publications"/>
     <w:p>
       <w:pPr>
         <w:pStyle w:val="Heading3"/>
@@ -1661,7 +1686,7 @@
       <w:r>
         <w:t xml:space="preserve">. August 27, 2018. [</w:t>
       </w:r>
-      <w:hyperlink r:id="rId37">
+      <w:hyperlink r:id="rId39">
         <w:r>
           <w:rPr>
             <w:rStyle w:val="Hyperlink"/>
@@ -1705,8 +1730,8 @@
         <w:t xml:space="preserve">. December 2017.</w:t>
       </w:r>
     </w:p>
-    <w:bookmarkEnd w:id="38"/>
-    <w:bookmarkStart w:id="39" w:name="peer-review-activities"/>
+    <w:bookmarkEnd w:id="40"/>
+    <w:bookmarkStart w:id="41" w:name="peer-review-activities"/>
     <w:p>
       <w:pPr>
         <w:pStyle w:val="Heading3"/>
@@ -1869,9 +1894,9 @@
         <w:t xml:space="preserve">(2021) - Manuscript #M21-2536</w:t>
       </w:r>
     </w:p>
-    <w:bookmarkEnd w:id="39"/>
-    <w:bookmarkEnd w:id="40"/>
-    <w:bookmarkStart w:id="44" w:name="presentations"/>
+    <w:bookmarkEnd w:id="41"/>
+    <w:bookmarkEnd w:id="42"/>
+    <w:bookmarkStart w:id="46" w:name="presentations"/>
     <w:p>
       <w:pPr>
         <w:pStyle w:val="Heading2"/>
@@ -1880,7 +1905,7 @@
         <w:t xml:space="preserve">Presentations</w:t>
       </w:r>
     </w:p>
-    <w:bookmarkStart w:id="41" w:name="oral-presentations"/>
+    <w:bookmarkStart w:id="43" w:name="oral-presentations"/>
     <w:p>
       <w:pPr>
         <w:pStyle w:val="Heading3"/>
@@ -1891,63 +1916,33 @@
     </w:p>
     <w:p>
       <w:pPr>
-        <w:numPr>
-          <w:ilvl w:val="0"/>
-          <w:numId w:val="1019"/>
-        </w:numPr>
-      </w:pPr>
-      <w:r>
-        <w:t xml:space="preserve">Bashiri A,</w:t>
-      </w:r>
-      <w:r>
-        <w:t xml:space="preserve"> </w:t>
-      </w:r>
-      <w:r>
-        <w:rPr>
-          <w:b/>
-          <w:bCs/>
-        </w:rPr>
-        <w:t xml:space="preserve">Morada AO</w:t>
-      </w:r>
-      <w:r>
-        <w:t xml:space="preserve">, Silverman S, Behara M, Behm R. Trends of Trauma Admissions in a Rural Trauma Center During Coronavirus Disease 2019 Pandemic.</w:t>
-      </w:r>
-      <w:r>
-        <w:t xml:space="preserve"> </w:t>
-      </w:r>
+        <w:pStyle w:val="FirstParagraph"/>
+      </w:pPr>
       <w:r>
         <w:rPr>
           <w:i/>
           <w:iCs/>
         </w:rPr>
-        <w:t xml:space="preserve">Stanley Conklin Research Day</w:t>
-      </w:r>
-      <w:r>
-        <w:t xml:space="preserve">, Sayre, PA. April 2021.</w:t>
-      </w:r>
-    </w:p>
-    <w:p>
-      <w:pPr>
+        <w:t xml:space="preserve">Accepted</w:t>
+      </w:r>
+    </w:p>
+    <w:p>
+      <w:pPr>
+        <w:pStyle w:val="Compact"/>
         <w:numPr>
           <w:ilvl w:val="0"/>
           <w:numId w:val="1019"/>
         </w:numPr>
       </w:pPr>
       <w:r>
-        <w:t xml:space="preserve">Bertram C, Yeung E, Senapathi H, Perry M,</w:t>
-      </w:r>
-      <w:r>
-        <w:t xml:space="preserve"> </w:t>
-      </w:r>
-      <w:r>
-        <w:rPr>
-          <w:b/>
-          <w:bCs/>
-        </w:rPr>
-        <w:t xml:space="preserve">Morada A</w:t>
-      </w:r>
-      <w:r>
-        <w:t xml:space="preserve">, Bertsch D, Cagir B. Evaluation of the Survival outcomes of Intestinal Adenosquamous Carcinomas with SEER-18 registry: What do we know?</w:t>
+        <w:rPr>
+          <w:b/>
+          <w:bCs/>
+        </w:rPr>
+        <w:t xml:space="preserve">Morada AO</w:t>
+      </w:r>
+      <w:r>
+        <w:t xml:space="preserve">, Becker JL, Furey MJ, Summa CH, Richards KR, Bodde J, Jordan RM, Bannon JP, Falvo A. Building a Better Sub-Internship Evaluation: A Multi-Stakeholder Approach.</w:t>
       </w:r>
       <w:r>
         <w:t xml:space="preserve"> </w:t>
@@ -1957,58 +1952,36 @@
           <w:i/>
           <w:iCs/>
         </w:rPr>
-        <w:t xml:space="preserve">Stanley Conklin Research Day</w:t>
-      </w:r>
-      <w:r>
-        <w:t xml:space="preserve">, Sayre, PA. April 2021.</w:t>
-      </w:r>
-    </w:p>
-    <w:p>
-      <w:pPr>
-        <w:numPr>
-          <w:ilvl w:val="0"/>
-          <w:numId w:val="1019"/>
-        </w:numPr>
-      </w:pPr>
-      <w:r>
-        <w:t xml:space="preserve">Chai S, Kolade V, Senapathi SH,</w:t>
-      </w:r>
-      <w:r>
-        <w:t xml:space="preserve"> </w:t>
-      </w:r>
-      <w:r>
-        <w:rPr>
-          <w:b/>
-          <w:bCs/>
-        </w:rPr>
-        <w:t xml:space="preserve">Morada AO</w:t>
-      </w:r>
-      <w:r>
-        <w:t xml:space="preserve">, Khaliq AA, Malviya B. Exploring the quality of internal medicine resident ambulatory patient care: a feasibility study of the patient-doctor relationship.</w:t>
-      </w:r>
-      <w:r>
-        <w:t xml:space="preserve"> </w:t>
-      </w:r>
+        <w:t xml:space="preserve">Accepted for 2026 Association for Surgical Education Annual Meeting,</w:t>
+      </w:r>
+      <w:r>
+        <w:t xml:space="preserve"> </w:t>
+      </w:r>
+      <w:r>
+        <w:t xml:space="preserve">Atlanta, GA. April 29 2026.</w:t>
+      </w:r>
+    </w:p>
+    <w:p>
+      <w:pPr>
+        <w:pStyle w:val="FirstParagraph"/>
+      </w:pPr>
       <w:r>
         <w:rPr>
           <w:i/>
           <w:iCs/>
         </w:rPr>
-        <w:t xml:space="preserve">Stanley Conklin Research Day</w:t>
-      </w:r>
-      <w:r>
-        <w:t xml:space="preserve">, Sayre, PA. April 2021.</w:t>
-      </w:r>
-    </w:p>
-    <w:p>
-      <w:pPr>
-        <w:numPr>
-          <w:ilvl w:val="0"/>
-          <w:numId w:val="1019"/>
-        </w:numPr>
-      </w:pPr>
-      <w:r>
-        <w:t xml:space="preserve">Senapathi SH,</w:t>
+        <w:t xml:space="preserve">Completed</w:t>
+      </w:r>
+    </w:p>
+    <w:p>
+      <w:pPr>
+        <w:numPr>
+          <w:ilvl w:val="0"/>
+          <w:numId w:val="1020"/>
+        </w:numPr>
+      </w:pPr>
+      <w:r>
+        <w:t xml:space="preserve">Bashiri A,</w:t>
       </w:r>
       <w:r>
         <w:t xml:space="preserve"> </w:t>
@@ -2021,7 +1994,7 @@
         <w:t xml:space="preserve">Morada AO</w:t>
       </w:r>
       <w:r>
-        <w:t xml:space="preserve">, Morgan P, Cagir B. Comparing Epidemiology and Survival of Gastro-Intestinal Stromal Tumors and Leiomyosarcomas.</w:t>
+        <w:t xml:space="preserve">, Silverman S, Behara M, Behm R. Trends of Trauma Admissions in a Rural Trauma Center During Coronavirus Disease 2019 Pandemic.</w:t>
       </w:r>
       <w:r>
         <w:t xml:space="preserve"> </w:t>
@@ -2041,9 +2014,15 @@
       <w:pPr>
         <w:numPr>
           <w:ilvl w:val="0"/>
-          <w:numId w:val="1019"/>
-        </w:numPr>
-      </w:pPr>
+          <w:numId w:val="1020"/>
+        </w:numPr>
+      </w:pPr>
+      <w:r>
+        <w:t xml:space="preserve">Bertram C, Yeung E, Senapathi H, Perry M,</w:t>
+      </w:r>
+      <w:r>
+        <w:t xml:space="preserve"> </w:t>
+      </w:r>
       <w:r>
         <w:rPr>
           <w:b/>
@@ -2052,7 +2031,7 @@
         <w:t xml:space="preserve">Morada A</w:t>
       </w:r>
       <w:r>
-        <w:t xml:space="preserve">, Marinock J, Mirshahi U, Smelser DT, Carey DJ. Examining the Genetic Burden of Two Rare Autosomal Dominant Diseases.</w:t>
+        <w:t xml:space="preserve">, Bertsch D, Cagir B. Evaluation of the Survival outcomes of Intestinal Adenosquamous Carcinomas with SEER-18 registry: What do we know?</w:t>
       </w:r>
       <w:r>
         <w:t xml:space="preserve"> </w:t>
@@ -2062,28 +2041,34 @@
           <w:i/>
           <w:iCs/>
         </w:rPr>
-        <w:t xml:space="preserve">2018 Geisinger Commonwealth School of Medicine Summer Research Symposium</w:t>
-      </w:r>
-      <w:r>
-        <w:t xml:space="preserve">, Scranton, PA, August 2018.</w:t>
-      </w:r>
-    </w:p>
-    <w:p>
-      <w:pPr>
-        <w:numPr>
-          <w:ilvl w:val="0"/>
-          <w:numId w:val="1019"/>
-        </w:numPr>
-      </w:pPr>
-      <w:r>
-        <w:rPr>
-          <w:b/>
-          <w:bCs/>
-        </w:rPr>
-        <w:t xml:space="preserve">Morada A</w:t>
-      </w:r>
-      <w:r>
-        <w:t xml:space="preserve">, Mehta PA, Miller BN, Alagappan AA, Wachsman A, Gaddam S, Jamil L, Lo S, Nissen N. Management of Pancreatic Fistula or Leak after Pancreatectomy: Perspective from a 14-year Single Surgeon Experience.</w:t>
+        <w:t xml:space="preserve">Stanley Conklin Research Day</w:t>
+      </w:r>
+      <w:r>
+        <w:t xml:space="preserve">, Sayre, PA. April 2021.</w:t>
+      </w:r>
+    </w:p>
+    <w:p>
+      <w:pPr>
+        <w:numPr>
+          <w:ilvl w:val="0"/>
+          <w:numId w:val="1020"/>
+        </w:numPr>
+      </w:pPr>
+      <w:r>
+        <w:t xml:space="preserve">Chai S, Kolade V, Senapathi SH,</w:t>
+      </w:r>
+      <w:r>
+        <w:t xml:space="preserve"> </w:t>
+      </w:r>
+      <w:r>
+        <w:rPr>
+          <w:b/>
+          <w:bCs/>
+        </w:rPr>
+        <w:t xml:space="preserve">Morada AO</w:t>
+      </w:r>
+      <w:r>
+        <w:t xml:space="preserve">, Khaliq AA, Malviya B. Exploring the quality of internal medicine resident ambulatory patient care: a feasibility study of the patient-doctor relationship.</w:t>
       </w:r>
       <w:r>
         <w:t xml:space="preserve"> </w:t>
@@ -2093,34 +2078,34 @@
           <w:i/>
           <w:iCs/>
         </w:rPr>
-        <w:t xml:space="preserve">Southern California Chapter of the American College of Surgeons Annual Scientific Meeting</w:t>
-      </w:r>
-      <w:r>
-        <w:t xml:space="preserve">, Santa Barbara, CA, January 2017.</w:t>
-      </w:r>
-    </w:p>
-    <w:p>
-      <w:pPr>
-        <w:numPr>
-          <w:ilvl w:val="0"/>
-          <w:numId w:val="1019"/>
-        </w:numPr>
-      </w:pPr>
-      <w:r>
-        <w:t xml:space="preserve">Miller BN,</w:t>
-      </w:r>
-      <w:r>
-        <w:t xml:space="preserve"> </w:t>
-      </w:r>
-      <w:r>
-        <w:rPr>
-          <w:b/>
-          <w:bCs/>
-        </w:rPr>
-        <w:t xml:space="preserve">Morada A</w:t>
-      </w:r>
-      <w:r>
-        <w:t xml:space="preserve">, Gangi A, Annamalai AA, Wachsman A, Hendifar A, Tuli R, Nissen N. Challenging the Treatment Paradigm of Oligometastatic Pancreatic Adenocarcinoma with Selective Use of Locoregional Cytoreductive Therapies.</w:t>
+        <w:t xml:space="preserve">Stanley Conklin Research Day</w:t>
+      </w:r>
+      <w:r>
+        <w:t xml:space="preserve">, Sayre, PA. April 2021.</w:t>
+      </w:r>
+    </w:p>
+    <w:p>
+      <w:pPr>
+        <w:numPr>
+          <w:ilvl w:val="0"/>
+          <w:numId w:val="1020"/>
+        </w:numPr>
+      </w:pPr>
+      <w:r>
+        <w:t xml:space="preserve">Senapathi SH,</w:t>
+      </w:r>
+      <w:r>
+        <w:t xml:space="preserve"> </w:t>
+      </w:r>
+      <w:r>
+        <w:rPr>
+          <w:b/>
+          <w:bCs/>
+        </w:rPr>
+        <w:t xml:space="preserve">Morada AO</w:t>
+      </w:r>
+      <w:r>
+        <w:t xml:space="preserve">, Morgan P, Cagir B. Comparing Epidemiology and Survival of Gastro-Intestinal Stromal Tumors and Leiomyosarcomas.</w:t>
       </w:r>
       <w:r>
         <w:t xml:space="preserve"> </w:t>
@@ -2130,25 +2115,19 @@
           <w:i/>
           <w:iCs/>
         </w:rPr>
-        <w:t xml:space="preserve">Southern California Chapter of the American College of Surgeons Annual Scientific Meeting</w:t>
-      </w:r>
-      <w:r>
-        <w:t xml:space="preserve">, Santa Barbara, CA, January 2017.</w:t>
-      </w:r>
-    </w:p>
-    <w:p>
-      <w:pPr>
-        <w:numPr>
-          <w:ilvl w:val="0"/>
-          <w:numId w:val="1019"/>
-        </w:numPr>
-      </w:pPr>
-      <w:r>
-        <w:t xml:space="preserve">Miller BN, Mehta PA,</w:t>
-      </w:r>
-      <w:r>
-        <w:t xml:space="preserve"> </w:t>
-      </w:r>
+        <w:t xml:space="preserve">Stanley Conklin Research Day</w:t>
+      </w:r>
+      <w:r>
+        <w:t xml:space="preserve">, Sayre, PA. April 2021.</w:t>
+      </w:r>
+    </w:p>
+    <w:p>
+      <w:pPr>
+        <w:numPr>
+          <w:ilvl w:val="0"/>
+          <w:numId w:val="1020"/>
+        </w:numPr>
+      </w:pPr>
       <w:r>
         <w:rPr>
           <w:b/>
@@ -2157,7 +2136,7 @@
         <w:t xml:space="preserve">Morada A</w:t>
       </w:r>
       <w:r>
-        <w:t xml:space="preserve">, Hendifar A, Annamalai AA, Wachsman A, Deepti D, Nissen N. Age-Related Differences in Presentation and Management of Pancreatic Neuroendocrine Tumors.</w:t>
+        <w:t xml:space="preserve">, Marinock J, Mirshahi U, Smelser DT, Carey DJ. Examining the Genetic Burden of Two Rare Autosomal Dominant Diseases.</w:t>
       </w:r>
       <w:r>
         <w:t xml:space="preserve"> </w:t>
@@ -2167,20 +2146,10 @@
           <w:i/>
           <w:iCs/>
         </w:rPr>
-        <w:t xml:space="preserve">Society of Surgical Oncology’s 70th Annual Cancer Symposium</w:t>
-      </w:r>
-      <w:r>
-        <w:t xml:space="preserve">, Seattle, WA, March 2017.</w:t>
-      </w:r>
-    </w:p>
-    <w:bookmarkEnd w:id="41"/>
-    <w:bookmarkStart w:id="43" w:name="poster-presentations"/>
-    <w:p>
-      <w:pPr>
-        <w:pStyle w:val="Heading3"/>
-      </w:pPr>
-      <w:r>
-        <w:t xml:space="preserve">Poster Presentations</w:t>
+        <w:t xml:space="preserve">2018 Geisinger Commonwealth School of Medicine Summer Research Symposium</w:t>
+      </w:r>
+      <w:r>
+        <w:t xml:space="preserve">, Scranton, PA, August 2018.</w:t>
       </w:r>
     </w:p>
     <w:p>
@@ -2195,10 +2164,10 @@
           <w:b/>
           <w:bCs/>
         </w:rPr>
-        <w:t xml:space="preserve">Morada AO</w:t>
-      </w:r>
-      <w:r>
-        <w:t xml:space="preserve">, Senapathi SH, Bashiri A, Chai S, Cagir B. A Systematic Review of Primary Ileostomy Site Malignancies.</w:t>
+        <w:t xml:space="preserve">Morada A</w:t>
+      </w:r>
+      <w:r>
+        <w:t xml:space="preserve">, Mehta PA, Miller BN, Alagappan AA, Wachsman A, Gaddam S, Jamil L, Lo S, Nissen N. Management of Pancreatic Fistula or Leak after Pancreatectomy: Perspective from a 14-year Single Surgeon Experience.</w:t>
       </w:r>
       <w:r>
         <w:t xml:space="preserve"> </w:t>
@@ -2208,6 +2177,121 @@
           <w:i/>
           <w:iCs/>
         </w:rPr>
+        <w:t xml:space="preserve">Southern California Chapter of the American College of Surgeons Annual Scientific Meeting</w:t>
+      </w:r>
+      <w:r>
+        <w:t xml:space="preserve">, Santa Barbara, CA, January 2017.</w:t>
+      </w:r>
+    </w:p>
+    <w:p>
+      <w:pPr>
+        <w:numPr>
+          <w:ilvl w:val="0"/>
+          <w:numId w:val="1020"/>
+        </w:numPr>
+      </w:pPr>
+      <w:r>
+        <w:t xml:space="preserve">Miller BN,</w:t>
+      </w:r>
+      <w:r>
+        <w:t xml:space="preserve"> </w:t>
+      </w:r>
+      <w:r>
+        <w:rPr>
+          <w:b/>
+          <w:bCs/>
+        </w:rPr>
+        <w:t xml:space="preserve">Morada A</w:t>
+      </w:r>
+      <w:r>
+        <w:t xml:space="preserve">, Gangi A, Annamalai AA, Wachsman A, Hendifar A, Tuli R, Nissen N. Challenging the Treatment Paradigm of Oligometastatic Pancreatic Adenocarcinoma with Selective Use of Locoregional Cytoreductive Therapies.</w:t>
+      </w:r>
+      <w:r>
+        <w:t xml:space="preserve"> </w:t>
+      </w:r>
+      <w:r>
+        <w:rPr>
+          <w:i/>
+          <w:iCs/>
+        </w:rPr>
+        <w:t xml:space="preserve">Southern California Chapter of the American College of Surgeons Annual Scientific Meeting</w:t>
+      </w:r>
+      <w:r>
+        <w:t xml:space="preserve">, Santa Barbara, CA, January 2017.</w:t>
+      </w:r>
+    </w:p>
+    <w:p>
+      <w:pPr>
+        <w:numPr>
+          <w:ilvl w:val="0"/>
+          <w:numId w:val="1020"/>
+        </w:numPr>
+      </w:pPr>
+      <w:r>
+        <w:t xml:space="preserve">Miller BN, Mehta PA,</w:t>
+      </w:r>
+      <w:r>
+        <w:t xml:space="preserve"> </w:t>
+      </w:r>
+      <w:r>
+        <w:rPr>
+          <w:b/>
+          <w:bCs/>
+        </w:rPr>
+        <w:t xml:space="preserve">Morada A</w:t>
+      </w:r>
+      <w:r>
+        <w:t xml:space="preserve">, Hendifar A, Annamalai AA, Wachsman A, Deepti D, Nissen N. Age-Related Differences in Presentation and Management of Pancreatic Neuroendocrine Tumors.</w:t>
+      </w:r>
+      <w:r>
+        <w:t xml:space="preserve"> </w:t>
+      </w:r>
+      <w:r>
+        <w:rPr>
+          <w:i/>
+          <w:iCs/>
+        </w:rPr>
+        <w:t xml:space="preserve">Society of Surgical Oncology’s 70th Annual Cancer Symposium</w:t>
+      </w:r>
+      <w:r>
+        <w:t xml:space="preserve">, Seattle, WA, March 2017.</w:t>
+      </w:r>
+    </w:p>
+    <w:bookmarkEnd w:id="43"/>
+    <w:bookmarkStart w:id="45" w:name="poster-presentations"/>
+    <w:p>
+      <w:pPr>
+        <w:pStyle w:val="Heading3"/>
+      </w:pPr>
+      <w:r>
+        <w:t xml:space="preserve">Poster Presentations</w:t>
+      </w:r>
+    </w:p>
+    <w:p>
+      <w:pPr>
+        <w:numPr>
+          <w:ilvl w:val="0"/>
+          <w:numId w:val="1021"/>
+        </w:numPr>
+      </w:pPr>
+      <w:r>
+        <w:rPr>
+          <w:b/>
+          <w:bCs/>
+        </w:rPr>
+        <w:t xml:space="preserve">Morada AO</w:t>
+      </w:r>
+      <w:r>
+        <w:t xml:space="preserve">, Senapathi SH, Bashiri A, Chai S, Cagir B. A Systematic Review of Primary Ileostomy Site Malignancies.</w:t>
+      </w:r>
+      <w:r>
+        <w:t xml:space="preserve"> </w:t>
+      </w:r>
+      <w:r>
+        <w:rPr>
+          <w:i/>
+          <w:iCs/>
+        </w:rPr>
         <w:t xml:space="preserve">Society of American Gastrointestinal and Endoscopic Surgeons 2021 Meeting</w:t>
       </w:r>
       <w:r>
@@ -2216,7 +2300,7 @@
       <w:r>
         <w:t xml:space="preserve"> </w:t>
       </w:r>
-      <w:hyperlink r:id="rId42">
+      <w:hyperlink r:id="rId44">
         <w:r>
           <w:rPr>
             <w:rStyle w:val="Hyperlink"/>
@@ -2229,7 +2313,7 @@
       <w:pPr>
         <w:numPr>
           <w:ilvl w:val="0"/>
-          <w:numId w:val="1020"/>
+          <w:numId w:val="1021"/>
         </w:numPr>
       </w:pPr>
       <w:r>
@@ -2266,7 +2350,7 @@
       <w:pPr>
         <w:numPr>
           <w:ilvl w:val="0"/>
-          <w:numId w:val="1020"/>
+          <w:numId w:val="1021"/>
         </w:numPr>
       </w:pPr>
       <w:r>
@@ -2303,7 +2387,7 @@
       <w:pPr>
         <w:numPr>
           <w:ilvl w:val="0"/>
-          <w:numId w:val="1020"/>
+          <w:numId w:val="1021"/>
         </w:numPr>
       </w:pPr>
       <w:r>
@@ -2340,7 +2424,7 @@
       <w:pPr>
         <w:numPr>
           <w:ilvl w:val="0"/>
-          <w:numId w:val="1020"/>
+          <w:numId w:val="1021"/>
         </w:numPr>
       </w:pPr>
       <w:r>
@@ -2377,7 +2461,7 @@
       <w:pPr>
         <w:numPr>
           <w:ilvl w:val="0"/>
-          <w:numId w:val="1020"/>
+          <w:numId w:val="1021"/>
         </w:numPr>
       </w:pPr>
       <w:r>
@@ -2414,7 +2498,7 @@
       <w:pPr>
         <w:numPr>
           <w:ilvl w:val="0"/>
-          <w:numId w:val="1020"/>
+          <w:numId w:val="1021"/>
         </w:numPr>
       </w:pPr>
       <w:r>
@@ -2451,7 +2535,7 @@
       <w:pPr>
         <w:numPr>
           <w:ilvl w:val="0"/>
-          <w:numId w:val="1020"/>
+          <w:numId w:val="1021"/>
         </w:numPr>
       </w:pPr>
       <w:r>
@@ -2482,7 +2566,7 @@
       <w:pPr>
         <w:numPr>
           <w:ilvl w:val="0"/>
-          <w:numId w:val="1020"/>
+          <w:numId w:val="1021"/>
         </w:numPr>
       </w:pPr>
       <w:r>
@@ -2519,7 +2603,7 @@
       <w:pPr>
         <w:numPr>
           <w:ilvl w:val="0"/>
-          <w:numId w:val="1020"/>
+          <w:numId w:val="1021"/>
         </w:numPr>
       </w:pPr>
       <w:r>
@@ -2556,7 +2640,7 @@
       <w:pPr>
         <w:numPr>
           <w:ilvl w:val="0"/>
-          <w:numId w:val="1020"/>
+          <w:numId w:val="1021"/>
         </w:numPr>
       </w:pPr>
       <w:r>
@@ -2587,7 +2671,7 @@
       <w:pPr>
         <w:numPr>
           <w:ilvl w:val="0"/>
-          <w:numId w:val="1020"/>
+          <w:numId w:val="1021"/>
         </w:numPr>
       </w:pPr>
       <w:r>
@@ -2618,7 +2702,7 @@
       <w:pPr>
         <w:numPr>
           <w:ilvl w:val="0"/>
-          <w:numId w:val="1020"/>
+          <w:numId w:val="1021"/>
         </w:numPr>
       </w:pPr>
       <w:r>
@@ -2649,7 +2733,7 @@
       <w:pPr>
         <w:numPr>
           <w:ilvl w:val="0"/>
-          <w:numId w:val="1020"/>
+          <w:numId w:val="1021"/>
         </w:numPr>
       </w:pPr>
       <w:r>
@@ -2686,7 +2770,7 @@
       <w:pPr>
         <w:numPr>
           <w:ilvl w:val="0"/>
-          <w:numId w:val="1020"/>
+          <w:numId w:val="1021"/>
         </w:numPr>
       </w:pPr>
       <w:r>
@@ -2723,7 +2807,7 @@
       <w:pPr>
         <w:numPr>
           <w:ilvl w:val="0"/>
-          <w:numId w:val="1020"/>
+          <w:numId w:val="1021"/>
         </w:numPr>
       </w:pPr>
       <w:r>
@@ -2760,7 +2844,7 @@
       <w:pPr>
         <w:numPr>
           <w:ilvl w:val="0"/>
-          <w:numId w:val="1020"/>
+          <w:numId w:val="1021"/>
         </w:numPr>
       </w:pPr>
       <w:r>
@@ -2797,7 +2881,7 @@
       <w:pPr>
         <w:numPr>
           <w:ilvl w:val="0"/>
-          <w:numId w:val="1020"/>
+          <w:numId w:val="1021"/>
         </w:numPr>
       </w:pPr>
       <w:r>
@@ -2828,7 +2912,7 @@
       <w:pPr>
         <w:numPr>
           <w:ilvl w:val="0"/>
-          <w:numId w:val="1020"/>
+          <w:numId w:val="1021"/>
         </w:numPr>
       </w:pPr>
       <w:r>
@@ -2865,7 +2949,7 @@
       <w:pPr>
         <w:numPr>
           <w:ilvl w:val="0"/>
-          <w:numId w:val="1020"/>
+          <w:numId w:val="1021"/>
         </w:numPr>
       </w:pPr>
       <w:r>
@@ -2896,7 +2980,7 @@
       <w:pPr>
         <w:numPr>
           <w:ilvl w:val="0"/>
-          <w:numId w:val="1020"/>
+          <w:numId w:val="1021"/>
         </w:numPr>
       </w:pPr>
       <w:r>
@@ -2923,9 +3007,9 @@
         <w:t xml:space="preserve">, Santa Barbara, CA, May 2013.</w:t>
       </w:r>
     </w:p>
-    <w:bookmarkEnd w:id="43"/>
-    <w:bookmarkEnd w:id="44"/>
-    <w:bookmarkStart w:id="45" w:name="honors-and-awards"/>
+    <w:bookmarkEnd w:id="45"/>
+    <w:bookmarkEnd w:id="46"/>
+    <w:bookmarkStart w:id="47" w:name="honors-and-awards"/>
     <w:p>
       <w:pPr>
         <w:pStyle w:val="Heading2"/>
@@ -2939,7 +3023,7 @@
         <w:pStyle w:val="Compact"/>
         <w:numPr>
           <w:ilvl w:val="0"/>
-          <w:numId w:val="1021"/>
+          <w:numId w:val="1022"/>
         </w:numPr>
       </w:pPr>
       <w:r>
@@ -2958,7 +3042,7 @@
         <w:pStyle w:val="Compact"/>
         <w:numPr>
           <w:ilvl w:val="0"/>
-          <w:numId w:val="1021"/>
+          <w:numId w:val="1022"/>
         </w:numPr>
       </w:pPr>
       <w:r>
@@ -2977,7 +3061,7 @@
         <w:pStyle w:val="Compact"/>
         <w:numPr>
           <w:ilvl w:val="0"/>
-          <w:numId w:val="1021"/>
+          <w:numId w:val="1022"/>
         </w:numPr>
       </w:pPr>
       <w:r>
@@ -3008,7 +3092,7 @@
         <w:pStyle w:val="Compact"/>
         <w:numPr>
           <w:ilvl w:val="0"/>
-          <w:numId w:val="1021"/>
+          <w:numId w:val="1022"/>
         </w:numPr>
       </w:pPr>
       <w:r>
@@ -3027,7 +3111,7 @@
         <w:pStyle w:val="Compact"/>
         <w:numPr>
           <w:ilvl w:val="0"/>
-          <w:numId w:val="1021"/>
+          <w:numId w:val="1022"/>
         </w:numPr>
       </w:pPr>
       <w:r>
@@ -3046,7 +3130,7 @@
         <w:pStyle w:val="Compact"/>
         <w:numPr>
           <w:ilvl w:val="0"/>
-          <w:numId w:val="1021"/>
+          <w:numId w:val="1022"/>
         </w:numPr>
       </w:pPr>
       <w:r>
@@ -3065,7 +3149,7 @@
         <w:pStyle w:val="Compact"/>
         <w:numPr>
           <w:ilvl w:val="0"/>
-          <w:numId w:val="1021"/>
+          <w:numId w:val="1022"/>
         </w:numPr>
       </w:pPr>
       <w:r>
@@ -3079,8 +3163,8 @@
         <w:t xml:space="preserve">, UC Santa Barbara (2013, 2014)</w:t>
       </w:r>
     </w:p>
-    <w:bookmarkEnd w:id="45"/>
-    <w:bookmarkStart w:id="46" w:name="leadership-and-service"/>
+    <w:bookmarkEnd w:id="47"/>
+    <w:bookmarkStart w:id="48" w:name="leadership-and-service"/>
     <w:p>
       <w:pPr>
         <w:pStyle w:val="Heading2"/>
@@ -3094,7 +3178,7 @@
         <w:pStyle w:val="Compact"/>
         <w:numPr>
           <w:ilvl w:val="0"/>
-          <w:numId w:val="1022"/>
+          <w:numId w:val="1023"/>
         </w:numPr>
       </w:pPr>
       <w:r>
@@ -3108,53 +3192,7 @@
         <w:t xml:space="preserve"> </w:t>
       </w:r>
       <w:r>
-        <w:t xml:space="preserve">| 2017 – 2019</w:t>
-      </w:r>
-      <w:r>
-        <w:t xml:space="preserve"> </w:t>
-      </w:r>
-      <w:r>
-        <w:t xml:space="preserve">Regional Education Academy for Careers in Health (REACH-HEI), Geisinger Commonwealth School of Medicine</w:t>
-      </w:r>
-    </w:p>
-    <w:p>
-      <w:pPr>
-        <w:pStyle w:val="Compact"/>
-        <w:numPr>
-          <w:ilvl w:val="1"/>
-          <w:numId w:val="1023"/>
-        </w:numPr>
-      </w:pPr>
-      <w:r>
-        <w:t xml:space="preserve">Provided academic enrichment and mentoring for low-income and first-generation college students in northeastern Pennsylvania</w:t>
-      </w:r>
-    </w:p>
-    <w:p>
-      <w:pPr>
-        <w:pStyle w:val="Compact"/>
-        <w:numPr>
-          <w:ilvl w:val="0"/>
-          <w:numId w:val="1022"/>
-        </w:numPr>
-      </w:pPr>
-      <w:r>
-        <w:rPr>
-          <w:b/>
-          <w:bCs/>
-        </w:rPr>
-        <w:t xml:space="preserve">President</w:t>
-      </w:r>
-      <w:r>
-        <w:t xml:space="preserve"> </w:t>
-      </w:r>
-      <w:r>
-        <w:t xml:space="preserve">| 2017 – 2019</w:t>
-      </w:r>
-      <w:r>
-        <w:t xml:space="preserve"> </w:t>
-      </w:r>
-      <w:r>
-        <w:t xml:space="preserve">Asian Pacific American Medical Student Association (APAMSA), Geisinger Commonwealth School of Medicine</w:t>
+        <w:t xml:space="preserve">| 2017 – 2019 Regional Education Academy for Careers in Health (REACH-HEI), Geisinger Commonwealth School of Medicine</w:t>
       </w:r>
     </w:p>
     <w:p>
@@ -3166,35 +3204,29 @@
         </w:numPr>
       </w:pPr>
       <w:r>
-        <w:t xml:space="preserve">Led organizational leadership and community service initiatives for APAMSA chapter</w:t>
-      </w:r>
-    </w:p>
-    <w:p>
-      <w:pPr>
-        <w:pStyle w:val="Compact"/>
-        <w:numPr>
-          <w:ilvl w:val="0"/>
-          <w:numId w:val="1022"/>
-        </w:numPr>
-      </w:pPr>
-      <w:r>
-        <w:rPr>
-          <w:b/>
-          <w:bCs/>
-        </w:rPr>
-        <w:t xml:space="preserve">Peer Mentor</w:t>
-      </w:r>
-      <w:r>
-        <w:t xml:space="preserve"> </w:t>
-      </w:r>
-      <w:r>
-        <w:t xml:space="preserve">| 2018 – 2019</w:t>
-      </w:r>
-      <w:r>
-        <w:t xml:space="preserve"> </w:t>
-      </w:r>
-      <w:r>
-        <w:t xml:space="preserve">MD Peer Mentorship Program, Geisinger Commonwealth School of Medicine</w:t>
+        <w:t xml:space="preserve">Provided academic enrichment and mentoring for low-income and first-generation college students in northeastern Pennsylvania</w:t>
+      </w:r>
+    </w:p>
+    <w:p>
+      <w:pPr>
+        <w:pStyle w:val="Compact"/>
+        <w:numPr>
+          <w:ilvl w:val="0"/>
+          <w:numId w:val="1023"/>
+        </w:numPr>
+      </w:pPr>
+      <w:r>
+        <w:rPr>
+          <w:b/>
+          <w:bCs/>
+        </w:rPr>
+        <w:t xml:space="preserve">President</w:t>
+      </w:r>
+      <w:r>
+        <w:t xml:space="preserve"> </w:t>
+      </w:r>
+      <w:r>
+        <w:t xml:space="preserve">| 2017 – 2019 Asian Pacific American Medical Student Association (APAMSA), Geisinger Commonwealth School of Medicine</w:t>
       </w:r>
     </w:p>
     <w:p>
@@ -3206,35 +3238,29 @@
         </w:numPr>
       </w:pPr>
       <w:r>
-        <w:t xml:space="preserve">Mentored first- and second-year medical students during their transition to medical school</w:t>
-      </w:r>
-    </w:p>
-    <w:p>
-      <w:pPr>
-        <w:pStyle w:val="Compact"/>
-        <w:numPr>
-          <w:ilvl w:val="0"/>
-          <w:numId w:val="1022"/>
-        </w:numPr>
-      </w:pPr>
-      <w:r>
-        <w:rPr>
-          <w:b/>
-          <w:bCs/>
-        </w:rPr>
-        <w:t xml:space="preserve">Team Abby Member</w:t>
-      </w:r>
-      <w:r>
-        <w:t xml:space="preserve"> </w:t>
-      </w:r>
-      <w:r>
-        <w:t xml:space="preserve">| 2019</w:t>
-      </w:r>
-      <w:r>
-        <w:t xml:space="preserve"> </w:t>
-      </w:r>
-      <w:r>
-        <w:t xml:space="preserve">Hacking Health Competition, Geisinger Steel Institute for Health Innovation</w:t>
+        <w:t xml:space="preserve">Led organizational leadership and community service initiatives for APAMSA chapter</w:t>
+      </w:r>
+    </w:p>
+    <w:p>
+      <w:pPr>
+        <w:pStyle w:val="Compact"/>
+        <w:numPr>
+          <w:ilvl w:val="0"/>
+          <w:numId w:val="1023"/>
+        </w:numPr>
+      </w:pPr>
+      <w:r>
+        <w:rPr>
+          <w:b/>
+          <w:bCs/>
+        </w:rPr>
+        <w:t xml:space="preserve">Peer Mentor</w:t>
+      </w:r>
+      <w:r>
+        <w:t xml:space="preserve"> </w:t>
+      </w:r>
+      <w:r>
+        <w:t xml:space="preserve">| 2018 – 2019 MD Peer Mentorship Program, Geisinger Commonwealth School of Medicine</w:t>
       </w:r>
     </w:p>
     <w:p>
@@ -3246,45 +3272,29 @@
         </w:numPr>
       </w:pPr>
       <w:r>
-        <w:rPr>
-          <w:b/>
-          <w:bCs/>
-        </w:rPr>
-        <w:t xml:space="preserve">$5,000 first place winner</w:t>
-      </w:r>
-      <w:r>
-        <w:t xml:space="preserve"> </w:t>
-      </w:r>
-      <w:r>
-        <w:t xml:space="preserve">for healthcare innovation project addressing provider burnout and operational efficiency</w:t>
-      </w:r>
-    </w:p>
-    <w:p>
-      <w:pPr>
-        <w:pStyle w:val="Compact"/>
-        <w:numPr>
-          <w:ilvl w:val="0"/>
-          <w:numId w:val="1022"/>
-        </w:numPr>
-      </w:pPr>
-      <w:r>
-        <w:rPr>
-          <w:b/>
-          <w:bCs/>
-        </w:rPr>
-        <w:t xml:space="preserve">Clinical Skills Chair</w:t>
-      </w:r>
-      <w:r>
-        <w:t xml:space="preserve"> </w:t>
-      </w:r>
-      <w:r>
-        <w:t xml:space="preserve">| 2018 – 2019</w:t>
-      </w:r>
-      <w:r>
-        <w:t xml:space="preserve"> </w:t>
-      </w:r>
-      <w:r>
-        <w:t xml:space="preserve">Plastic Surgery Interest Group, Geisinger Commonwealth School of Medicine</w:t>
+        <w:t xml:space="preserve">Mentored first- and second-year medical students during their transition to medical school</w:t>
+      </w:r>
+    </w:p>
+    <w:p>
+      <w:pPr>
+        <w:pStyle w:val="Compact"/>
+        <w:numPr>
+          <w:ilvl w:val="0"/>
+          <w:numId w:val="1023"/>
+        </w:numPr>
+      </w:pPr>
+      <w:r>
+        <w:rPr>
+          <w:b/>
+          <w:bCs/>
+        </w:rPr>
+        <w:t xml:space="preserve">Team Abby Member</w:t>
+      </w:r>
+      <w:r>
+        <w:t xml:space="preserve"> </w:t>
+      </w:r>
+      <w:r>
+        <w:t xml:space="preserve">| 2019 Hacking Health Competition, Geisinger Steel Institute for Health Innovation</w:t>
       </w:r>
     </w:p>
     <w:p>
@@ -3296,35 +3306,39 @@
         </w:numPr>
       </w:pPr>
       <w:r>
-        <w:t xml:space="preserve">Organized clinical skills workshops and coordinated with anatomy lab for realistic surgical simulation</w:t>
-      </w:r>
-    </w:p>
-    <w:p>
-      <w:pPr>
-        <w:pStyle w:val="Compact"/>
-        <w:numPr>
-          <w:ilvl w:val="0"/>
-          <w:numId w:val="1022"/>
-        </w:numPr>
-      </w:pPr>
-      <w:r>
-        <w:rPr>
-          <w:b/>
-          <w:bCs/>
-        </w:rPr>
-        <w:t xml:space="preserve">Assistant Team Captain</w:t>
-      </w:r>
-      <w:r>
-        <w:t xml:space="preserve"> </w:t>
-      </w:r>
-      <w:r>
-        <w:t xml:space="preserve">| 2016 – 2017</w:t>
-      </w:r>
-      <w:r>
-        <w:t xml:space="preserve"> </w:t>
-      </w:r>
-      <w:r>
-        <w:t xml:space="preserve">Cedars-Sinai Whipplers, Pancreatic Cancer Action Network (PanCAN), Los Angeles, CA</w:t>
+        <w:rPr>
+          <w:b/>
+          <w:bCs/>
+        </w:rPr>
+        <w:t xml:space="preserve">$5,000 first place winner</w:t>
+      </w:r>
+      <w:r>
+        <w:t xml:space="preserve"> </w:t>
+      </w:r>
+      <w:r>
+        <w:t xml:space="preserve">for healthcare innovation project addressing provider burnout and operational efficiency</w:t>
+      </w:r>
+    </w:p>
+    <w:p>
+      <w:pPr>
+        <w:pStyle w:val="Compact"/>
+        <w:numPr>
+          <w:ilvl w:val="0"/>
+          <w:numId w:val="1023"/>
+        </w:numPr>
+      </w:pPr>
+      <w:r>
+        <w:rPr>
+          <w:b/>
+          <w:bCs/>
+        </w:rPr>
+        <w:t xml:space="preserve">Clinical Skills Chair</w:t>
+      </w:r>
+      <w:r>
+        <w:t xml:space="preserve"> </w:t>
+      </w:r>
+      <w:r>
+        <w:t xml:space="preserve">| 2018 – 2019 Plastic Surgery Interest Group, Geisinger Commonwealth School of Medicine</w:t>
       </w:r>
     </w:p>
     <w:p>
@@ -3336,79 +3350,29 @@
         </w:numPr>
       </w:pPr>
       <w:r>
-        <w:t xml:space="preserve">Led team to</w:t>
-      </w:r>
-      <w:r>
-        <w:t xml:space="preserve"> </w:t>
-      </w:r>
-      <w:r>
-        <w:rPr>
-          <w:b/>
-          <w:bCs/>
-        </w:rPr>
-        <w:t xml:space="preserve">#1 fundraising position</w:t>
-      </w:r>
-      <w:r>
-        <w:t xml:space="preserve"> </w:t>
-      </w:r>
-      <w:r>
-        <w:t xml:space="preserve">with</w:t>
-      </w:r>
-      <w:r>
-        <w:t xml:space="preserve"> </w:t>
-      </w:r>
-      <w:r>
-        <w:rPr>
-          <w:b/>
-          <w:bCs/>
-        </w:rPr>
-        <w:t xml:space="preserve">$200,000+ raised</w:t>
-      </w:r>
-      <w:r>
-        <w:t xml:space="preserve"> </w:t>
-      </w:r>
-      <w:r>
-        <w:t xml:space="preserve">over two years</w:t>
-      </w:r>
-    </w:p>
-    <w:p>
-      <w:pPr>
-        <w:pStyle w:val="Compact"/>
-        <w:numPr>
-          <w:ilvl w:val="1"/>
-          <w:numId w:val="1028"/>
-        </w:numPr>
-      </w:pPr>
-      <w:r>
-        <w:t xml:space="preserve">Recruited 150+ team members through outreach and marketing initiatives</w:t>
-      </w:r>
-    </w:p>
-    <w:p>
-      <w:pPr>
-        <w:pStyle w:val="Compact"/>
-        <w:numPr>
-          <w:ilvl w:val="0"/>
-          <w:numId w:val="1022"/>
-        </w:numPr>
-      </w:pPr>
-      <w:r>
-        <w:rPr>
-          <w:b/>
-          <w:bCs/>
-        </w:rPr>
-        <w:t xml:space="preserve">Team KiPOW Member</w:t>
-      </w:r>
-      <w:r>
-        <w:t xml:space="preserve"> </w:t>
-      </w:r>
-      <w:r>
-        <w:t xml:space="preserve">| 2016</w:t>
-      </w:r>
-      <w:r>
-        <w:t xml:space="preserve"> </w:t>
-      </w:r>
-      <w:r>
-        <w:t xml:space="preserve">UC Irvine School of Medicine Pediatric Interest Group, Orange County, CA</w:t>
+        <w:t xml:space="preserve">Organized clinical skills workshops and coordinated with anatomy lab for realistic surgical simulation</w:t>
+      </w:r>
+    </w:p>
+    <w:p>
+      <w:pPr>
+        <w:pStyle w:val="Compact"/>
+        <w:numPr>
+          <w:ilvl w:val="0"/>
+          <w:numId w:val="1023"/>
+        </w:numPr>
+      </w:pPr>
+      <w:r>
+        <w:rPr>
+          <w:b/>
+          <w:bCs/>
+        </w:rPr>
+        <w:t xml:space="preserve">Assistant Team Captain</w:t>
+      </w:r>
+      <w:r>
+        <w:t xml:space="preserve"> </w:t>
+      </w:r>
+      <w:r>
+        <w:t xml:space="preserve">| 2016 – 2017 Cedars-Sinai Whipplers, Pancreatic Cancer Action Network (PanCAN), Los Angeles, CA</w:t>
       </w:r>
     </w:p>
     <w:p>
@@ -3420,35 +3384,73 @@
         </w:numPr>
       </w:pPr>
       <w:r>
-        <w:t xml:space="preserve">Health educator teaching nutrition and exercise to elementary students through UCI/CHOC partnership</w:t>
-      </w:r>
-    </w:p>
-    <w:p>
-      <w:pPr>
-        <w:pStyle w:val="Compact"/>
-        <w:numPr>
-          <w:ilvl w:val="0"/>
-          <w:numId w:val="1022"/>
-        </w:numPr>
-      </w:pPr>
-      <w:r>
-        <w:rPr>
-          <w:b/>
-          <w:bCs/>
-        </w:rPr>
-        <w:t xml:space="preserve">Clinical Volunteer</w:t>
-      </w:r>
-      <w:r>
-        <w:t xml:space="preserve"> </w:t>
-      </w:r>
-      <w:r>
-        <w:t xml:space="preserve">| 2013 – 2014</w:t>
-      </w:r>
-      <w:r>
-        <w:t xml:space="preserve"> </w:t>
-      </w:r>
-      <w:r>
-        <w:t xml:space="preserve">COPE Health Solutions, St. John’s/Pleasant Valley Medical Centers, Ventura County, CA</w:t>
+        <w:t xml:space="preserve">Led team to</w:t>
+      </w:r>
+      <w:r>
+        <w:t xml:space="preserve"> </w:t>
+      </w:r>
+      <w:r>
+        <w:rPr>
+          <w:b/>
+          <w:bCs/>
+        </w:rPr>
+        <w:t xml:space="preserve">#1 fundraising position</w:t>
+      </w:r>
+      <w:r>
+        <w:t xml:space="preserve"> </w:t>
+      </w:r>
+      <w:r>
+        <w:t xml:space="preserve">with</w:t>
+      </w:r>
+      <w:r>
+        <w:t xml:space="preserve"> </w:t>
+      </w:r>
+      <w:r>
+        <w:rPr>
+          <w:b/>
+          <w:bCs/>
+        </w:rPr>
+        <w:t xml:space="preserve">$200,000+ raised</w:t>
+      </w:r>
+      <w:r>
+        <w:t xml:space="preserve"> </w:t>
+      </w:r>
+      <w:r>
+        <w:t xml:space="preserve">over two years</w:t>
+      </w:r>
+    </w:p>
+    <w:p>
+      <w:pPr>
+        <w:pStyle w:val="Compact"/>
+        <w:numPr>
+          <w:ilvl w:val="1"/>
+          <w:numId w:val="1029"/>
+        </w:numPr>
+      </w:pPr>
+      <w:r>
+        <w:t xml:space="preserve">Recruited 150+ team members through outreach and marketing initiatives</w:t>
+      </w:r>
+    </w:p>
+    <w:p>
+      <w:pPr>
+        <w:pStyle w:val="Compact"/>
+        <w:numPr>
+          <w:ilvl w:val="0"/>
+          <w:numId w:val="1023"/>
+        </w:numPr>
+      </w:pPr>
+      <w:r>
+        <w:rPr>
+          <w:b/>
+          <w:bCs/>
+        </w:rPr>
+        <w:t xml:space="preserve">Team KiPOW Member</w:t>
+      </w:r>
+      <w:r>
+        <w:t xml:space="preserve"> </w:t>
+      </w:r>
+      <w:r>
+        <w:t xml:space="preserve">| 2016 UC Irvine School of Medicine Pediatric Interest Group, Orange County, CA</w:t>
       </w:r>
     </w:p>
     <w:p>
@@ -3460,11 +3462,45 @@
         </w:numPr>
       </w:pPr>
       <w:r>
+        <w:t xml:space="preserve">Health educator teaching nutrition and exercise to elementary students through UCI/CHOC partnership</w:t>
+      </w:r>
+    </w:p>
+    <w:p>
+      <w:pPr>
+        <w:pStyle w:val="Compact"/>
+        <w:numPr>
+          <w:ilvl w:val="0"/>
+          <w:numId w:val="1023"/>
+        </w:numPr>
+      </w:pPr>
+      <w:r>
+        <w:rPr>
+          <w:b/>
+          <w:bCs/>
+        </w:rPr>
+        <w:t xml:space="preserve">Clinical Volunteer</w:t>
+      </w:r>
+      <w:r>
+        <w:t xml:space="preserve"> </w:t>
+      </w:r>
+      <w:r>
+        <w:t xml:space="preserve">| 2013 – 2014 COPE Health Solutions, St. John’s/Pleasant Valley Medical Centers, Ventura County, CA</w:t>
+      </w:r>
+    </w:p>
+    <w:p>
+      <w:pPr>
+        <w:pStyle w:val="Compact"/>
+        <w:numPr>
+          <w:ilvl w:val="1"/>
+          <w:numId w:val="1031"/>
+        </w:numPr>
+      </w:pPr>
+      <w:r>
         <w:t xml:space="preserve">Rotational volunteer experience across multiple clinical departments including emergency medicine and surgery</w:t>
       </w:r>
     </w:p>
-    <w:bookmarkEnd w:id="46"/>
-    <w:bookmarkStart w:id="47" w:name="technical-skills-and-certifications"/>
+    <w:bookmarkEnd w:id="48"/>
+    <w:bookmarkStart w:id="49" w:name="technical-skills-and-certifications"/>
     <w:p>
       <w:pPr>
         <w:pStyle w:val="Heading2"/>
@@ -3478,7 +3514,7 @@
         <w:pStyle w:val="Compact"/>
         <w:numPr>
           <w:ilvl w:val="0"/>
-          <w:numId w:val="1031"/>
+          <w:numId w:val="1032"/>
         </w:numPr>
       </w:pPr>
       <w:r>
@@ -3487,58 +3523,6 @@
           <w:bCs/>
         </w:rPr>
         <w:t xml:space="preserve">Programming &amp; Data Analysis</w:t>
-      </w:r>
-    </w:p>
-    <w:p>
-      <w:pPr>
-        <w:pStyle w:val="Compact"/>
-        <w:numPr>
-          <w:ilvl w:val="1"/>
-          <w:numId w:val="1032"/>
-        </w:numPr>
-      </w:pPr>
-      <w:r>
-        <w:t xml:space="preserve">R Programming: Advanced statistical analysis of 92,297+ patient genomic datasets, clinical outcomes research</w:t>
-      </w:r>
-    </w:p>
-    <w:p>
-      <w:pPr>
-        <w:pStyle w:val="Compact"/>
-        <w:numPr>
-          <w:ilvl w:val="1"/>
-          <w:numId w:val="1032"/>
-        </w:numPr>
-      </w:pPr>
-      <w:r>
-        <w:t xml:space="preserve">Python: Data science applications, machine learning implementations</w:t>
-      </w:r>
-    </w:p>
-    <w:p>
-      <w:pPr>
-        <w:pStyle w:val="Compact"/>
-        <w:numPr>
-          <w:ilvl w:val="1"/>
-          <w:numId w:val="1032"/>
-        </w:numPr>
-      </w:pPr>
-      <w:r>
-        <w:t xml:space="preserve">SQL: Database querying and management for clinical research studies</w:t>
-      </w:r>
-    </w:p>
-    <w:p>
-      <w:pPr>
-        <w:pStyle w:val="Compact"/>
-        <w:numPr>
-          <w:ilvl w:val="0"/>
-          <w:numId w:val="1031"/>
-        </w:numPr>
-      </w:pPr>
-      <w:r>
-        <w:rPr>
-          <w:b/>
-          <w:bCs/>
-        </w:rPr>
-        <w:t xml:space="preserve">Research Methodology</w:t>
       </w:r>
     </w:p>
     <w:p>
@@ -3550,7 +3534,7 @@
         </w:numPr>
       </w:pPr>
       <w:r>
-        <w:t xml:space="preserve">Large-scale data analysis: Genomic medicine applications, clinical outcomes research</w:t>
+        <w:t xml:space="preserve">R Programming: Advanced statistical analysis of 92,297+ patient genomic datasets, clinical outcomes research</w:t>
       </w:r>
     </w:p>
     <w:p>
@@ -3562,7 +3546,7 @@
         </w:numPr>
       </w:pPr>
       <w:r>
-        <w:t xml:space="preserve">Statistical modeling: High-volume hypothesis testing, biostatistics</w:t>
+        <w:t xml:space="preserve">Python: Data science applications, machine learning implementations</w:t>
       </w:r>
     </w:p>
     <w:p>
@@ -3574,35 +3558,23 @@
         </w:numPr>
       </w:pPr>
       <w:r>
-        <w:t xml:space="preserve">Biorepository management: Specimen coordination for translational research studies</w:t>
-      </w:r>
-    </w:p>
-    <w:p>
-      <w:pPr>
-        <w:pStyle w:val="Compact"/>
-        <w:numPr>
-          <w:ilvl w:val="1"/>
-          <w:numId w:val="1033"/>
-        </w:numPr>
-      </w:pPr>
-      <w:r>
-        <w:t xml:space="preserve">Literature synthesis: Systematic review methodology, evidence-based analysis</w:t>
-      </w:r>
-    </w:p>
-    <w:p>
-      <w:pPr>
-        <w:pStyle w:val="Compact"/>
-        <w:numPr>
-          <w:ilvl w:val="0"/>
-          <w:numId w:val="1031"/>
-        </w:numPr>
-      </w:pPr>
-      <w:r>
-        <w:rPr>
-          <w:b/>
-          <w:bCs/>
-        </w:rPr>
-        <w:t xml:space="preserve">Machine Learning &amp; AI</w:t>
+        <w:t xml:space="preserve">SQL: Database querying and management for clinical research studies</w:t>
+      </w:r>
+    </w:p>
+    <w:p>
+      <w:pPr>
+        <w:pStyle w:val="Compact"/>
+        <w:numPr>
+          <w:ilvl w:val="0"/>
+          <w:numId w:val="1032"/>
+        </w:numPr>
+      </w:pPr>
+      <w:r>
+        <w:rPr>
+          <w:b/>
+          <w:bCs/>
+        </w:rPr>
+        <w:t xml:space="preserve">Research Methodology</w:t>
       </w:r>
     </w:p>
     <w:p>
@@ -3614,7 +3586,7 @@
         </w:numPr>
       </w:pPr>
       <w:r>
-        <w:t xml:space="preserve">AI for Medicine - DeepLearning.AI (2020): Medical imaging, clinical prediction models</w:t>
+        <w:t xml:space="preserve">Large-scale data analysis: Genomic medicine applications, clinical outcomes research</w:t>
       </w:r>
     </w:p>
     <w:p>
@@ -3626,7 +3598,7 @@
         </w:numPr>
       </w:pPr>
       <w:r>
-        <w:t xml:space="preserve">Machine Learning - Stanford University (2017): Supervised/unsupervised learning algorithms</w:t>
+        <w:t xml:space="preserve">Statistical modeling: High-volume hypothesis testing, biostatistics</w:t>
       </w:r>
     </w:p>
     <w:p>
@@ -3638,23 +3610,35 @@
         </w:numPr>
       </w:pPr>
       <w:r>
-        <w:t xml:space="preserve">Data Science Specialization - Johns Hopkins University (2016): R programming, statistical inference</w:t>
-      </w:r>
-    </w:p>
-    <w:p>
-      <w:pPr>
-        <w:pStyle w:val="Compact"/>
-        <w:numPr>
-          <w:ilvl w:val="0"/>
-          <w:numId w:val="1031"/>
-        </w:numPr>
-      </w:pPr>
-      <w:r>
-        <w:rPr>
-          <w:b/>
-          <w:bCs/>
-        </w:rPr>
-        <w:t xml:space="preserve">Clinical Certifications</w:t>
+        <w:t xml:space="preserve">Biorepository management: Specimen coordination for translational research studies</w:t>
+      </w:r>
+    </w:p>
+    <w:p>
+      <w:pPr>
+        <w:pStyle w:val="Compact"/>
+        <w:numPr>
+          <w:ilvl w:val="1"/>
+          <w:numId w:val="1034"/>
+        </w:numPr>
+      </w:pPr>
+      <w:r>
+        <w:t xml:space="preserve">Literature synthesis: Systematic review methodology, evidence-based analysis</w:t>
+      </w:r>
+    </w:p>
+    <w:p>
+      <w:pPr>
+        <w:pStyle w:val="Compact"/>
+        <w:numPr>
+          <w:ilvl w:val="0"/>
+          <w:numId w:val="1032"/>
+        </w:numPr>
+      </w:pPr>
+      <w:r>
+        <w:rPr>
+          <w:b/>
+          <w:bCs/>
+        </w:rPr>
+        <w:t xml:space="preserve">Machine Learning &amp; AI</w:t>
       </w:r>
     </w:p>
     <w:p>
@@ -3666,7 +3650,7 @@
         </w:numPr>
       </w:pPr>
       <w:r>
-        <w:t xml:space="preserve">Bleeding Control Basic - American College of Surgeons (2017)</w:t>
+        <w:t xml:space="preserve">AI for Medicine - DeepLearning.AI (2020): Medical imaging, clinical prediction models</w:t>
       </w:r>
     </w:p>
     <w:p>
@@ -3678,11 +3662,63 @@
         </w:numPr>
       </w:pPr>
       <w:r>
+        <w:t xml:space="preserve">Machine Learning - Stanford University (2017): Supervised/unsupervised learning algorithms</w:t>
+      </w:r>
+    </w:p>
+    <w:p>
+      <w:pPr>
+        <w:pStyle w:val="Compact"/>
+        <w:numPr>
+          <w:ilvl w:val="1"/>
+          <w:numId w:val="1035"/>
+        </w:numPr>
+      </w:pPr>
+      <w:r>
+        <w:t xml:space="preserve">Data Science Specialization - Johns Hopkins University (2016): R programming, statistical inference</w:t>
+      </w:r>
+    </w:p>
+    <w:p>
+      <w:pPr>
+        <w:pStyle w:val="Compact"/>
+        <w:numPr>
+          <w:ilvl w:val="0"/>
+          <w:numId w:val="1032"/>
+        </w:numPr>
+      </w:pPr>
+      <w:r>
+        <w:rPr>
+          <w:b/>
+          <w:bCs/>
+        </w:rPr>
+        <w:t xml:space="preserve">Clinical Certifications</w:t>
+      </w:r>
+    </w:p>
+    <w:p>
+      <w:pPr>
+        <w:pStyle w:val="Compact"/>
+        <w:numPr>
+          <w:ilvl w:val="1"/>
+          <w:numId w:val="1036"/>
+        </w:numPr>
+      </w:pPr>
+      <w:r>
+        <w:t xml:space="preserve">Bleeding Control Basic - American College of Surgeons (2017)</w:t>
+      </w:r>
+    </w:p>
+    <w:p>
+      <w:pPr>
+        <w:pStyle w:val="Compact"/>
+        <w:numPr>
+          <w:ilvl w:val="1"/>
+          <w:numId w:val="1036"/>
+        </w:numPr>
+      </w:pPr>
+      <w:r>
         <w:t xml:space="preserve">Emergency Medical Technician - California EMSA License E084811 (2011-2017)</w:t>
       </w:r>
     </w:p>
-    <w:bookmarkEnd w:id="47"/>
-    <w:bookmarkStart w:id="48" w:name="professional-memberships"/>
+    <w:bookmarkEnd w:id="49"/>
+    <w:bookmarkStart w:id="50" w:name="professional-memberships"/>
     <w:p>
       <w:pPr>
         <w:pStyle w:val="Heading2"/>
@@ -3696,7 +3732,7 @@
         <w:pStyle w:val="Compact"/>
         <w:numPr>
           <w:ilvl w:val="0"/>
-          <w:numId w:val="1036"/>
+          <w:numId w:val="1037"/>
         </w:numPr>
       </w:pPr>
       <w:r>
@@ -3712,7 +3748,7 @@
         <w:pStyle w:val="Compact"/>
         <w:numPr>
           <w:ilvl w:val="0"/>
-          <w:numId w:val="1036"/>
+          <w:numId w:val="1037"/>
         </w:numPr>
       </w:pPr>
       <w:r>
@@ -3728,7 +3764,7 @@
         <w:pStyle w:val="Compact"/>
         <w:numPr>
           <w:ilvl w:val="0"/>
-          <w:numId w:val="1036"/>
+          <w:numId w:val="1037"/>
         </w:numPr>
       </w:pPr>
       <w:r>
@@ -3740,7 +3776,7 @@
         <w:pStyle w:val="Compact"/>
         <w:numPr>
           <w:ilvl w:val="0"/>
-          <w:numId w:val="1036"/>
+          <w:numId w:val="1037"/>
         </w:numPr>
       </w:pPr>
       <w:r>
@@ -3752,15 +3788,15 @@
         <w:pStyle w:val="Compact"/>
         <w:numPr>
           <w:ilvl w:val="0"/>
-          <w:numId w:val="1036"/>
+          <w:numId w:val="1037"/>
         </w:numPr>
       </w:pPr>
       <w:r>
         <w:t xml:space="preserve">Pennsylvania Medical Society</w:t>
       </w:r>
     </w:p>
-    <w:bookmarkEnd w:id="48"/>
-    <w:bookmarkStart w:id="49" w:name="cultural-competencies"/>
+    <w:bookmarkEnd w:id="50"/>
+    <w:bookmarkStart w:id="51" w:name="cultural-competencies"/>
     <w:p>
       <w:pPr>
         <w:pStyle w:val="Heading2"/>
@@ -3774,7 +3810,7 @@
         <w:pStyle w:val="Compact"/>
         <w:numPr>
           <w:ilvl w:val="0"/>
-          <w:numId w:val="1037"/>
+          <w:numId w:val="1038"/>
         </w:numPr>
       </w:pPr>
       <w:r>
@@ -3788,53 +3824,7 @@
         <w:t xml:space="preserve"> </w:t>
       </w:r>
       <w:r>
-        <w:t xml:space="preserve">· November 2017</w:t>
-      </w:r>
-      <w:r>
-        <w:t xml:space="preserve"> </w:t>
-      </w:r>
-      <w:r>
-        <w:t xml:space="preserve">Geisinger Commonwealth School of Medicine, Scranton, PA</w:t>
-      </w:r>
-    </w:p>
-    <w:p>
-      <w:pPr>
-        <w:pStyle w:val="Compact"/>
-        <w:numPr>
-          <w:ilvl w:val="1"/>
-          <w:numId w:val="1038"/>
-        </w:numPr>
-      </w:pPr>
-      <w:r>
-        <w:t xml:space="preserve">Engaged in training to learn and support unique health needs of transgender individuals</w:t>
-      </w:r>
-    </w:p>
-    <w:p>
-      <w:pPr>
-        <w:pStyle w:val="Compact"/>
-        <w:numPr>
-          <w:ilvl w:val="0"/>
-          <w:numId w:val="1037"/>
-        </w:numPr>
-      </w:pPr>
-      <w:r>
-        <w:rPr>
-          <w:b/>
-          <w:bCs/>
-        </w:rPr>
-        <w:t xml:space="preserve">Safe Zone Trained</w:t>
-      </w:r>
-      <w:r>
-        <w:t xml:space="preserve"> </w:t>
-      </w:r>
-      <w:r>
-        <w:t xml:space="preserve">· November 2017</w:t>
-      </w:r>
-      <w:r>
-        <w:t xml:space="preserve"> </w:t>
-      </w:r>
-      <w:r>
-        <w:t xml:space="preserve">Geisinger Commonwealth School of Medicine, Scranton, PA</w:t>
+        <w:t xml:space="preserve">· November 2017 Geisinger Commonwealth School of Medicine, Scranton, PA</w:t>
       </w:r>
     </w:p>
     <w:p>
@@ -3846,35 +3836,29 @@
         </w:numPr>
       </w:pPr>
       <w:r>
-        <w:t xml:space="preserve">Acquired understanding of importance of language in creating affirming environments for LGBTQ individuals</w:t>
-      </w:r>
-    </w:p>
-    <w:p>
-      <w:pPr>
-        <w:pStyle w:val="Compact"/>
-        <w:numPr>
-          <w:ilvl w:val="0"/>
-          <w:numId w:val="1037"/>
-        </w:numPr>
-      </w:pPr>
-      <w:r>
-        <w:rPr>
-          <w:b/>
-          <w:bCs/>
-        </w:rPr>
-        <w:t xml:space="preserve">Cross-Cultural Communication Trained</w:t>
-      </w:r>
-      <w:r>
-        <w:t xml:space="preserve"> </w:t>
-      </w:r>
-      <w:r>
-        <w:t xml:space="preserve">· November 2017</w:t>
-      </w:r>
-      <w:r>
-        <w:t xml:space="preserve"> </w:t>
-      </w:r>
-      <w:r>
-        <w:t xml:space="preserve">Geisinger Commonwealth School of Medicine, Scranton, PA</w:t>
+        <w:t xml:space="preserve">Engaged in training to learn and support unique health needs of transgender individuals</w:t>
+      </w:r>
+    </w:p>
+    <w:p>
+      <w:pPr>
+        <w:pStyle w:val="Compact"/>
+        <w:numPr>
+          <w:ilvl w:val="0"/>
+          <w:numId w:val="1038"/>
+        </w:numPr>
+      </w:pPr>
+      <w:r>
+        <w:rPr>
+          <w:b/>
+          <w:bCs/>
+        </w:rPr>
+        <w:t xml:space="preserve">Safe Zone Trained</w:t>
+      </w:r>
+      <w:r>
+        <w:t xml:space="preserve"> </w:t>
+      </w:r>
+      <w:r>
+        <w:t xml:space="preserve">· November 2017 Geisinger Commonwealth School of Medicine, Scranton, PA</w:t>
       </w:r>
     </w:p>
     <w:p>
@@ -3886,35 +3870,29 @@
         </w:numPr>
       </w:pPr>
       <w:r>
-        <w:t xml:space="preserve">Engaged in interactive activity to experience how culture plays vital role in navigating cultural spaces</w:t>
-      </w:r>
-    </w:p>
-    <w:p>
-      <w:pPr>
-        <w:pStyle w:val="Compact"/>
-        <w:numPr>
-          <w:ilvl w:val="0"/>
-          <w:numId w:val="1037"/>
-        </w:numPr>
-      </w:pPr>
-      <w:r>
-        <w:rPr>
-          <w:b/>
-          <w:bCs/>
-        </w:rPr>
-        <w:t xml:space="preserve">Microaggression Training</w:t>
-      </w:r>
-      <w:r>
-        <w:t xml:space="preserve"> </w:t>
-      </w:r>
-      <w:r>
-        <w:t xml:space="preserve">· November 2017</w:t>
-      </w:r>
-      <w:r>
-        <w:t xml:space="preserve"> </w:t>
-      </w:r>
-      <w:r>
-        <w:t xml:space="preserve">Geisinger Commonwealth School of Medicine, Scranton, PA</w:t>
+        <w:t xml:space="preserve">Acquired understanding of importance of language in creating affirming environments for LGBTQ individuals</w:t>
+      </w:r>
+    </w:p>
+    <w:p>
+      <w:pPr>
+        <w:pStyle w:val="Compact"/>
+        <w:numPr>
+          <w:ilvl w:val="0"/>
+          <w:numId w:val="1038"/>
+        </w:numPr>
+      </w:pPr>
+      <w:r>
+        <w:rPr>
+          <w:b/>
+          <w:bCs/>
+        </w:rPr>
+        <w:t xml:space="preserve">Cross-Cultural Communication Trained</w:t>
+      </w:r>
+      <w:r>
+        <w:t xml:space="preserve"> </w:t>
+      </w:r>
+      <w:r>
+        <w:t xml:space="preserve">· November 2017 Geisinger Commonwealth School of Medicine, Scranton, PA</w:t>
       </w:r>
     </w:p>
     <w:p>
@@ -3926,35 +3904,29 @@
         </w:numPr>
       </w:pPr>
       <w:r>
-        <w:t xml:space="preserve">Interactive discussion regarding techniques to minimize microaggressions</w:t>
-      </w:r>
-    </w:p>
-    <w:p>
-      <w:pPr>
-        <w:pStyle w:val="Compact"/>
-        <w:numPr>
-          <w:ilvl w:val="0"/>
-          <w:numId w:val="1037"/>
-        </w:numPr>
-      </w:pPr>
-      <w:r>
-        <w:rPr>
-          <w:b/>
-          <w:bCs/>
-        </w:rPr>
-        <w:t xml:space="preserve">Community Action Poverty Simulation</w:t>
-      </w:r>
-      <w:r>
-        <w:t xml:space="preserve"> </w:t>
-      </w:r>
-      <w:r>
-        <w:t xml:space="preserve">· November 2017</w:t>
-      </w:r>
-      <w:r>
-        <w:t xml:space="preserve"> </w:t>
-      </w:r>
-      <w:r>
-        <w:t xml:space="preserve">Geisinger Commonwealth School of Medicine, Scranton, PA</w:t>
+        <w:t xml:space="preserve">Engaged in interactive activity to experience how culture plays vital role in navigating cultural spaces</w:t>
+      </w:r>
+    </w:p>
+    <w:p>
+      <w:pPr>
+        <w:pStyle w:val="Compact"/>
+        <w:numPr>
+          <w:ilvl w:val="0"/>
+          <w:numId w:val="1038"/>
+        </w:numPr>
+      </w:pPr>
+      <w:r>
+        <w:rPr>
+          <w:b/>
+          <w:bCs/>
+        </w:rPr>
+        <w:t xml:space="preserve">Microaggression Training</w:t>
+      </w:r>
+      <w:r>
+        <w:t xml:space="preserve"> </w:t>
+      </w:r>
+      <w:r>
+        <w:t xml:space="preserve">· November 2017 Geisinger Commonwealth School of Medicine, Scranton, PA</w:t>
       </w:r>
     </w:p>
     <w:p>
@@ -3966,35 +3938,29 @@
         </w:numPr>
       </w:pPr>
       <w:r>
-        <w:t xml:space="preserve">Interactive, immersive experience to gain awareness of poverty and understand experiences of those living in low-income environment</w:t>
-      </w:r>
-    </w:p>
-    <w:p>
-      <w:pPr>
-        <w:pStyle w:val="Compact"/>
-        <w:numPr>
-          <w:ilvl w:val="0"/>
-          <w:numId w:val="1037"/>
-        </w:numPr>
-      </w:pPr>
-      <w:r>
-        <w:rPr>
-          <w:b/>
-          <w:bCs/>
-        </w:rPr>
-        <w:t xml:space="preserve">Psychiatric Disability Empathy Training</w:t>
-      </w:r>
-      <w:r>
-        <w:t xml:space="preserve"> </w:t>
-      </w:r>
-      <w:r>
-        <w:t xml:space="preserve">· November 2017</w:t>
-      </w:r>
-      <w:r>
-        <w:t xml:space="preserve"> </w:t>
-      </w:r>
-      <w:r>
-        <w:t xml:space="preserve">Geisinger Commonwealth School of Medicine, Scranton, PA</w:t>
+        <w:t xml:space="preserve">Interactive discussion regarding techniques to minimize microaggressions</w:t>
+      </w:r>
+    </w:p>
+    <w:p>
+      <w:pPr>
+        <w:pStyle w:val="Compact"/>
+        <w:numPr>
+          <w:ilvl w:val="0"/>
+          <w:numId w:val="1038"/>
+        </w:numPr>
+      </w:pPr>
+      <w:r>
+        <w:rPr>
+          <w:b/>
+          <w:bCs/>
+        </w:rPr>
+        <w:t xml:space="preserve">Community Action Poverty Simulation</w:t>
+      </w:r>
+      <w:r>
+        <w:t xml:space="preserve"> </w:t>
+      </w:r>
+      <w:r>
+        <w:t xml:space="preserve">· November 2017 Geisinger Commonwealth School of Medicine, Scranton, PA</w:t>
       </w:r>
     </w:p>
     <w:p>
@@ -4006,35 +3972,29 @@
         </w:numPr>
       </w:pPr>
       <w:r>
-        <w:t xml:space="preserve">Three-hour interactive training session on performing mental status exam in mock psychiatric emergency room</w:t>
-      </w:r>
-    </w:p>
-    <w:p>
-      <w:pPr>
-        <w:pStyle w:val="Compact"/>
-        <w:numPr>
-          <w:ilvl w:val="0"/>
-          <w:numId w:val="1037"/>
-        </w:numPr>
-      </w:pPr>
-      <w:r>
-        <w:rPr>
-          <w:b/>
-          <w:bCs/>
-        </w:rPr>
-        <w:t xml:space="preserve">People with Disabilities as Teachers (PDAT) Training</w:t>
-      </w:r>
-      <w:r>
-        <w:t xml:space="preserve"> </w:t>
-      </w:r>
-      <w:r>
-        <w:t xml:space="preserve">· November 2017</w:t>
-      </w:r>
-      <w:r>
-        <w:t xml:space="preserve"> </w:t>
-      </w:r>
-      <w:r>
-        <w:t xml:space="preserve">Geisinger Commonwealth School of Medicine, Scranton, PA</w:t>
+        <w:t xml:space="preserve">Interactive, immersive experience to gain awareness of poverty and understand experiences of those living in low-income environment</w:t>
+      </w:r>
+    </w:p>
+    <w:p>
+      <w:pPr>
+        <w:pStyle w:val="Compact"/>
+        <w:numPr>
+          <w:ilvl w:val="0"/>
+          <w:numId w:val="1038"/>
+        </w:numPr>
+      </w:pPr>
+      <w:r>
+        <w:rPr>
+          <w:b/>
+          <w:bCs/>
+        </w:rPr>
+        <w:t xml:space="preserve">Psychiatric Disability Empathy Training</w:t>
+      </w:r>
+      <w:r>
+        <w:t xml:space="preserve"> </w:t>
+      </w:r>
+      <w:r>
+        <w:t xml:space="preserve">· November 2017 Geisinger Commonwealth School of Medicine, Scranton, PA</w:t>
       </w:r>
     </w:p>
     <w:p>
@@ -4046,11 +4006,45 @@
         </w:numPr>
       </w:pPr>
       <w:r>
+        <w:t xml:space="preserve">Three-hour interactive training session on performing mental status exam in mock psychiatric emergency room</w:t>
+      </w:r>
+    </w:p>
+    <w:p>
+      <w:pPr>
+        <w:pStyle w:val="Compact"/>
+        <w:numPr>
+          <w:ilvl w:val="0"/>
+          <w:numId w:val="1038"/>
+        </w:numPr>
+      </w:pPr>
+      <w:r>
+        <w:rPr>
+          <w:b/>
+          <w:bCs/>
+        </w:rPr>
+        <w:t xml:space="preserve">People with Disabilities as Teachers (PDAT) Training</w:t>
+      </w:r>
+      <w:r>
+        <w:t xml:space="preserve"> </w:t>
+      </w:r>
+      <w:r>
+        <w:t xml:space="preserve">· November 2017 Geisinger Commonwealth School of Medicine, Scranton, PA</w:t>
+      </w:r>
+    </w:p>
+    <w:p>
+      <w:pPr>
+        <w:pStyle w:val="Compact"/>
+        <w:numPr>
+          <w:ilvl w:val="1"/>
+          <w:numId w:val="1045"/>
+        </w:numPr>
+      </w:pPr>
+      <w:r>
         <w:t xml:space="preserve">Communication with partners at Center for Independent Living to understand life and interactions of those living with disabilities</w:t>
       </w:r>
     </w:p>
-    <w:bookmarkEnd w:id="49"/>
-    <w:bookmarkStart w:id="50" w:name="personal-interests"/>
+    <w:bookmarkEnd w:id="51"/>
+    <w:bookmarkStart w:id="52" w:name="personal-interests"/>
     <w:p>
       <w:pPr>
         <w:pStyle w:val="Heading2"/>
@@ -4064,7 +4058,7 @@
         <w:pStyle w:val="Compact"/>
         <w:numPr>
           <w:ilvl w:val="0"/>
-          <w:numId w:val="1045"/>
+          <w:numId w:val="1046"/>
         </w:numPr>
       </w:pPr>
       <w:r>
@@ -4076,7 +4070,7 @@
         <w:pStyle w:val="Compact"/>
         <w:numPr>
           <w:ilvl w:val="0"/>
-          <w:numId w:val="1045"/>
+          <w:numId w:val="1046"/>
         </w:numPr>
       </w:pPr>
       <w:r>
@@ -4088,7 +4082,7 @@
         <w:pStyle w:val="Compact"/>
         <w:numPr>
           <w:ilvl w:val="0"/>
-          <w:numId w:val="1045"/>
+          <w:numId w:val="1046"/>
         </w:numPr>
       </w:pPr>
       <w:r>
@@ -4100,15 +4094,15 @@
         <w:pStyle w:val="Compact"/>
         <w:numPr>
           <w:ilvl w:val="0"/>
-          <w:numId w:val="1045"/>
+          <w:numId w:val="1046"/>
         </w:numPr>
       </w:pPr>
       <w:r>
         <w:t xml:space="preserve">Fitness: Backpacking, bowling, cycling, hiking, lifting, and running</w:t>
       </w:r>
     </w:p>
-    <w:bookmarkEnd w:id="50"/>
-    <w:bookmarkEnd w:id="51"/>
+    <w:bookmarkEnd w:id="52"/>
+    <w:bookmarkEnd w:id="53"/>
     <w:sectPr>
       <w:footnotePr>
         <w:numRestart w:val="eachSect"/>
@@ -4552,7 +4546,34 @@
     </w:lvlOverride>
   </w:num>
   <w:num w:numId="1021">
-    <w:abstractNumId w:val="991"/>
+    <w:abstractNumId w:val="99411"/>
+    <w:lvlOverride w:ilvl="0">
+      <w:startOverride w:val="1"/>
+    </w:lvlOverride>
+    <w:lvlOverride w:ilvl="1">
+      <w:startOverride w:val="1"/>
+    </w:lvlOverride>
+    <w:lvlOverride w:ilvl="2">
+      <w:startOverride w:val="1"/>
+    </w:lvlOverride>
+    <w:lvlOverride w:ilvl="3">
+      <w:startOverride w:val="1"/>
+    </w:lvlOverride>
+    <w:lvlOverride w:ilvl="4">
+      <w:startOverride w:val="1"/>
+    </w:lvlOverride>
+    <w:lvlOverride w:ilvl="5">
+      <w:startOverride w:val="1"/>
+    </w:lvlOverride>
+    <w:lvlOverride w:ilvl="6">
+      <w:startOverride w:val="1"/>
+    </w:lvlOverride>
+    <w:lvlOverride w:ilvl="7">
+      <w:startOverride w:val="1"/>
+    </w:lvlOverride>
+    <w:lvlOverride w:ilvl="8">
+      <w:startOverride w:val="1"/>
+    </w:lvlOverride>
   </w:num>
   <w:num w:numId="1022">
     <w:abstractNumId w:val="991"/>
@@ -4624,6 +4645,9 @@
     <w:abstractNumId w:val="991"/>
   </w:num>
   <w:num w:numId="1045">
+    <w:abstractNumId w:val="991"/>
+  </w:num>
+  <w:num w:numId="1046">
     <w:abstractNumId w:val="991"/>
   </w:num>
 </w:numbering>

</xml_diff>

<commit_message>
Update CV: correct spelling of 'phospho-sequences' and standardize name format; streamline cultural competencies section
</commit_message>
<xml_diff>
--- a/cv-downloads/cv.docx
+++ b/cv-downloads/cv.docx
@@ -2,7 +2,7 @@
 <file path=word/document.xml><?xml version="1.0" encoding="utf-8"?>
 <w:document xmlns:w="http://schemas.openxmlformats.org/wordprocessingml/2006/main" xmlns:m="http://schemas.openxmlformats.org/officeDocument/2006/math" xmlns:r="http://schemas.openxmlformats.org/officeDocument/2006/relationships" xmlns:o="urn:schemas-microsoft-com:office:office" xmlns:v="urn:schemas-microsoft-com:vml" xmlns:w10="urn:schemas-microsoft-com:office:word" xmlns:a="http://schemas.openxmlformats.org/drawingml/2006/main" xmlns:pic="http://schemas.openxmlformats.org/drawingml/2006/picture" xmlns:wp="http://schemas.openxmlformats.org/drawingml/2006/wordprocessingDrawing">
   <w:body>
-    <w:bookmarkStart w:id="53" w:name="anthony-onde-morada-md"/>
+    <w:bookmarkStart w:id="54" w:name="anthony-onde-morada-md"/>
     <w:p>
       <w:pPr>
         <w:pStyle w:val="Heading1"/>
@@ -1896,7 +1896,7 @@
     </w:p>
     <w:bookmarkEnd w:id="41"/>
     <w:bookmarkEnd w:id="42"/>
-    <w:bookmarkStart w:id="46" w:name="presentations"/>
+    <w:bookmarkStart w:id="47" w:name="presentations"/>
     <w:p>
       <w:pPr>
         <w:pStyle w:val="Heading2"/>
@@ -2258,7 +2258,7 @@
       </w:r>
     </w:p>
     <w:bookmarkEnd w:id="43"/>
-    <w:bookmarkStart w:id="45" w:name="poster-presentations"/>
+    <w:bookmarkStart w:id="46" w:name="poster-presentations"/>
     <w:p>
       <w:pPr>
         <w:pStyle w:val="Heading3"/>
@@ -2282,7 +2282,7 @@
         <w:t xml:space="preserve">Morada AO</w:t>
       </w:r>
       <w:r>
-        <w:t xml:space="preserve">, Senapathi SH, Bashiri A, Chai S, Cagir B. A Systematic Review of Primary Ileostomy Site Malignancies.</w:t>
+        <w:t xml:space="preserve">, Chen CK, Akateh C, Marvin MR, Kotru A. Uncommon Sites of Hepatocellular Carcinoma Metastasis: A Systematic Review of Salivary Gland Involvement.</w:t>
       </w:r>
       <w:r>
         <w:t xml:space="preserve"> </w:t>
@@ -2292,10 +2292,10 @@
           <w:i/>
           <w:iCs/>
         </w:rPr>
-        <w:t xml:space="preserve">Society of American Gastrointestinal and Endoscopic Surgeons 2021 Meeting</w:t>
-      </w:r>
-      <w:r>
-        <w:t xml:space="preserve">, Las Vegas, NV, August 2021.</w:t>
+        <w:t xml:space="preserve">International Liver Transplantation Society (ILTS) Annual Congress 2025</w:t>
+      </w:r>
+      <w:r>
+        <w:t xml:space="preserve">, Singapore, May 2025.</w:t>
       </w:r>
       <w:r>
         <w:t xml:space="preserve"> </w:t>
@@ -2317,12 +2317,6 @@
         </w:numPr>
       </w:pPr>
       <w:r>
-        <w:t xml:space="preserve">Yeung E, Senapathi SH,</w:t>
-      </w:r>
-      <w:r>
-        <w:t xml:space="preserve"> </w:t>
-      </w:r>
-      <w:r>
         <w:rPr>
           <w:b/>
           <w:bCs/>
@@ -2330,7 +2324,7 @@
         <w:t xml:space="preserve">Morada AO</w:t>
       </w:r>
       <w:r>
-        <w:t xml:space="preserve">, Wung C, Miner J, Cagir B. High Output Ileostomy: A Retrospective Study on the Predictive Parameters of 30 Days Readmission from Dehydration.</w:t>
+        <w:t xml:space="preserve">, Senapathi SH, Bashiri A, Chai S, Cagir B. A Systematic Review of Primary Ileostomy Site Malignancies.</w:t>
       </w:r>
       <w:r>
         <w:t xml:space="preserve"> </w:t>
@@ -2345,6 +2339,17 @@
       <w:r>
         <w:t xml:space="preserve">, Las Vegas, NV, August 2021.</w:t>
       </w:r>
+      <w:r>
+        <w:t xml:space="preserve"> </w:t>
+      </w:r>
+      <w:hyperlink r:id="rId45">
+        <w:r>
+          <w:rPr>
+            <w:rStyle w:val="Hyperlink"/>
+          </w:rPr>
+          <w:t xml:space="preserve">🖼️ PDF</w:t>
+        </w:r>
+      </w:hyperlink>
     </w:p>
     <w:p>
       <w:pPr>
@@ -2354,7 +2359,7 @@
         </w:numPr>
       </w:pPr>
       <w:r>
-        <w:t xml:space="preserve">Chai S, Kolade V, Senapathi SH,</w:t>
+        <w:t xml:space="preserve">Yeung E, Senapathi SH,</w:t>
       </w:r>
       <w:r>
         <w:t xml:space="preserve"> </w:t>
@@ -2367,7 +2372,7 @@
         <w:t xml:space="preserve">Morada AO</w:t>
       </w:r>
       <w:r>
-        <w:t xml:space="preserve">, Khaliq AA, Malviya B. Exploring the quality of internal medicine resident ambulatory patient care: a feasibility study of the patient-doctor relationship.</w:t>
+        <w:t xml:space="preserve">, Wung C, Miner J, Cagir B. High Output Ileostomy: A Retrospective Study on the Predictive Parameters of 30 Days Readmission from Dehydration.</w:t>
       </w:r>
       <w:r>
         <w:t xml:space="preserve"> </w:t>
@@ -2377,10 +2382,10 @@
           <w:i/>
           <w:iCs/>
         </w:rPr>
-        <w:t xml:space="preserve">Stanley Conklin Research Day</w:t>
-      </w:r>
-      <w:r>
-        <w:t xml:space="preserve">, Sayre, PA. April 2021.</w:t>
+        <w:t xml:space="preserve">Society of American Gastrointestinal and Endoscopic Surgeons 2021 Meeting</w:t>
+      </w:r>
+      <w:r>
+        <w:t xml:space="preserve">, Las Vegas, NV, August 2021.</w:t>
       </w:r>
     </w:p>
     <w:p>
@@ -2391,7 +2396,7 @@
         </w:numPr>
       </w:pPr>
       <w:r>
-        <w:t xml:space="preserve">Senapathi SH,</w:t>
+        <w:t xml:space="preserve">Chai S, Kolade V, Senapathi SH,</w:t>
       </w:r>
       <w:r>
         <w:t xml:space="preserve"> </w:t>
@@ -2404,7 +2409,7 @@
         <w:t xml:space="preserve">Morada AO</w:t>
       </w:r>
       <w:r>
-        <w:t xml:space="preserve">, Morgan P, Cagir B. Comparing Epidemiology and Survival of Gastro-Intestinal Stromal Tumors and Leiomyosarcomas.</w:t>
+        <w:t xml:space="preserve">, Khaliq AA, Malviya B. Exploring the quality of internal medicine resident ambulatory patient care: a feasibility study of the patient-doctor relationship.</w:t>
       </w:r>
       <w:r>
         <w:t xml:space="preserve"> </w:t>
@@ -2428,7 +2433,7 @@
         </w:numPr>
       </w:pPr>
       <w:r>
-        <w:t xml:space="preserve">Bertram C, Yeung E, Senapathi SH, Perry M,</w:t>
+        <w:t xml:space="preserve">Senapathi SH,</w:t>
       </w:r>
       <w:r>
         <w:t xml:space="preserve"> </w:t>
@@ -2441,7 +2446,7 @@
         <w:t xml:space="preserve">Morada AO</w:t>
       </w:r>
       <w:r>
-        <w:t xml:space="preserve">, Bertsch D, Cagir B. Evaluation of the Survival outcomes of Intestinal Adenosquamous Carcinomas with SEER-18 registry: What do we know?</w:t>
+        <w:t xml:space="preserve">, Morgan P, Cagir B. Comparing Epidemiology and Survival of Gastro-Intestinal Stromal Tumors and Leiomyosarcomas.</w:t>
       </w:r>
       <w:r>
         <w:t xml:space="preserve"> </w:t>
@@ -2465,7 +2470,7 @@
         </w:numPr>
       </w:pPr>
       <w:r>
-        <w:t xml:space="preserve">Yeung E, Senapathi H, Perry M, Bertram C,</w:t>
+        <w:t xml:space="preserve">Bertram C, Yeung E, Senapathi SH, Perry M,</w:t>
       </w:r>
       <w:r>
         <w:t xml:space="preserve"> </w:t>
@@ -2478,7 +2483,7 @@
         <w:t xml:space="preserve">Morada AO</w:t>
       </w:r>
       <w:r>
-        <w:t xml:space="preserve">, Bertsch D, Cagir B. P90: Evaluation of the Survival Outcomes of Intestinal Adenosquamous Carcinomas with SEER-18 Registry: What Do We Know?</w:t>
+        <w:t xml:space="preserve">, Bertsch D, Cagir B. Evaluation of the Survival outcomes of Intestinal Adenosquamous Carcinomas with SEER-18 registry: What do we know?</w:t>
       </w:r>
       <w:r>
         <w:t xml:space="preserve"> </w:t>
@@ -2488,10 +2493,10 @@
           <w:i/>
           <w:iCs/>
         </w:rPr>
-        <w:t xml:space="preserve">Society of Surgical Oncology 2021: International Conference on Surgical Cancer Care</w:t>
-      </w:r>
-      <w:r>
-        <w:t xml:space="preserve">, Virtual Meeting. March 2021.</w:t>
+        <w:t xml:space="preserve">Stanley Conklin Research Day</w:t>
+      </w:r>
+      <w:r>
+        <w:t xml:space="preserve">, Sayre, PA. April 2021.</w:t>
       </w:r>
     </w:p>
     <w:p>
@@ -2502,7 +2507,7 @@
         </w:numPr>
       </w:pPr>
       <w:r>
-        <w:t xml:space="preserve">Senapathi SH, Perry M,</w:t>
+        <w:t xml:space="preserve">Yeung E, Senapathi H, Perry M, Bertram C,</w:t>
       </w:r>
       <w:r>
         <w:t xml:space="preserve"> </w:t>
@@ -2515,7 +2520,7 @@
         <w:t xml:space="preserve">Morada AO</w:t>
       </w:r>
       <w:r>
-        <w:t xml:space="preserve">, Bertram C, Yeung E, Bertsch D, Cagir B. P85: Review of Intestinal Leiomyosarcomas: Epidemiology and Survival.</w:t>
+        <w:t xml:space="preserve">, Bertsch D, Cagir B. P90: Evaluation of the Survival Outcomes of Intestinal Adenosquamous Carcinomas with SEER-18 Registry: What Do We Know?</w:t>
       </w:r>
       <w:r>
         <w:t xml:space="preserve"> </w:t>
@@ -2539,14 +2544,20 @@
         </w:numPr>
       </w:pPr>
       <w:r>
-        <w:rPr>
-          <w:b/>
-          <w:bCs/>
-        </w:rPr>
-        <w:t xml:space="preserve">Morada A</w:t>
-      </w:r>
-      <w:r>
-        <w:t xml:space="preserve">, Adnani A, Bombar B, Rodriguez A, Simpson K, Pamula J. Optimizing Transition Care Management Referrals to Primary Care Providers.</w:t>
+        <w:t xml:space="preserve">Senapathi SH, Perry M,</w:t>
+      </w:r>
+      <w:r>
+        <w:t xml:space="preserve"> </w:t>
+      </w:r>
+      <w:r>
+        <w:rPr>
+          <w:b/>
+          <w:bCs/>
+        </w:rPr>
+        <w:t xml:space="preserve">Morada AO</w:t>
+      </w:r>
+      <w:r>
+        <w:t xml:space="preserve">, Bertram C, Yeung E, Bertsch D, Cagir B. P85: Review of Intestinal Leiomyosarcomas: Epidemiology and Survival.</w:t>
       </w:r>
       <w:r>
         <w:t xml:space="preserve"> </w:t>
@@ -2556,10 +2567,10 @@
           <w:i/>
           <w:iCs/>
         </w:rPr>
-        <w:t xml:space="preserve">Stanley Conklin Research Day</w:t>
-      </w:r>
-      <w:r>
-        <w:t xml:space="preserve">, Sayre, PA. April 2020.</w:t>
+        <w:t xml:space="preserve">Society of Surgical Oncology 2021: International Conference on Surgical Cancer Care</w:t>
+      </w:r>
+      <w:r>
+        <w:t xml:space="preserve">, Virtual Meeting. March 2021.</w:t>
       </w:r>
     </w:p>
     <w:p>
@@ -2570,12 +2581,6 @@
         </w:numPr>
       </w:pPr>
       <w:r>
-        <w:t xml:space="preserve">Vaddadi S, Vyas N, Mathews K,</w:t>
-      </w:r>
-      <w:r>
-        <w:t xml:space="preserve"> </w:t>
-      </w:r>
-      <w:r>
         <w:rPr>
           <w:b/>
           <w:bCs/>
@@ -2583,7 +2588,7 @@
         <w:t xml:space="preserve">Morada A</w:t>
       </w:r>
       <w:r>
-        <w:t xml:space="preserve">, Hanrahan M, Santa-Lucia G, Davis G. An Artificial Intelligence Tool to Aid in the Management of Mechanical Ventilation: A Proof-of-Concept Study.</w:t>
+        <w:t xml:space="preserve">, Adnani A, Bombar B, Rodriguez A, Simpson K, Pamula J. Optimizing Transition Care Management Referrals to Primary Care Providers.</w:t>
       </w:r>
       <w:r>
         <w:t xml:space="preserve"> </w:t>
@@ -2593,10 +2598,10 @@
           <w:i/>
           <w:iCs/>
         </w:rPr>
-        <w:t xml:space="preserve">Geisinger Commonwealth School of Medicine 2019 Spring Research Symposium</w:t>
-      </w:r>
-      <w:r>
-        <w:t xml:space="preserve">, Scranton, PA, March 2019.</w:t>
+        <w:t xml:space="preserve">Stanley Conklin Research Day</w:t>
+      </w:r>
+      <w:r>
+        <w:t xml:space="preserve">, Sayre, PA. April 2020.</w:t>
       </w:r>
     </w:p>
     <w:p>
@@ -2607,7 +2612,7 @@
         </w:numPr>
       </w:pPr>
       <w:r>
-        <w:t xml:space="preserve">Stewart J, Behrman J, Davis G,</w:t>
+        <w:t xml:space="preserve">Vaddadi S, Vyas N, Mathews K,</w:t>
       </w:r>
       <w:r>
         <w:t xml:space="preserve"> </w:t>
@@ -2620,7 +2625,7 @@
         <w:t xml:space="preserve">Morada A</w:t>
       </w:r>
       <w:r>
-        <w:t xml:space="preserve">, Vyas N, Ali B, Watson S, Ca K, Sorour K. Retrospective evaluation of dependency on supplemental oxygen in patients undergoing therapeutic hypothermia.</w:t>
+        <w:t xml:space="preserve">, Hanrahan M, Santa-Lucia G, Davis G. An Artificial Intelligence Tool to Aid in the Management of Mechanical Ventilation: A Proof-of-Concept Study.</w:t>
       </w:r>
       <w:r>
         <w:t xml:space="preserve"> </w:t>
@@ -2644,6 +2649,12 @@
         </w:numPr>
       </w:pPr>
       <w:r>
+        <w:t xml:space="preserve">Stewart J, Behrman J, Davis G,</w:t>
+      </w:r>
+      <w:r>
+        <w:t xml:space="preserve"> </w:t>
+      </w:r>
+      <w:r>
         <w:rPr>
           <w:b/>
           <w:bCs/>
@@ -2651,7 +2662,7 @@
         <w:t xml:space="preserve">Morada A</w:t>
       </w:r>
       <w:r>
-        <w:t xml:space="preserve">, Marinock J, Mirshahi U, Smelser DT, Carey DJ. Elucidating Rare Genetic Variants Associated with Autosomal Dominant Tubulointerstitial Kidney Disease.</w:t>
+        <w:t xml:space="preserve">, Vyas N, Ali B, Watson S, Ca K, Sorour K. Retrospective evaluation of dependency on supplemental oxygen in patients undergoing therapeutic hypothermia.</w:t>
       </w:r>
       <w:r>
         <w:t xml:space="preserve"> </w:t>
@@ -2661,10 +2672,10 @@
           <w:i/>
           <w:iCs/>
         </w:rPr>
-        <w:t xml:space="preserve">American College of Surgeons Clinical Congress 2019</w:t>
-      </w:r>
-      <w:r>
-        <w:t xml:space="preserve">, San Francisco, CA, October 2019.</w:t>
+        <w:t xml:space="preserve">Geisinger Commonwealth School of Medicine 2019 Spring Research Symposium</w:t>
+      </w:r>
+      <w:r>
+        <w:t xml:space="preserve">, Scranton, PA, March 2019.</w:t>
       </w:r>
     </w:p>
     <w:p>
@@ -2682,7 +2693,7 @@
         <w:t xml:space="preserve">Morada A</w:t>
       </w:r>
       <w:r>
-        <w:t xml:space="preserve">, Teixeira A, Tripathi K, Reisch-Neyman Y, Davis G, Sorour O, Mccallion P, Sorour K. Intracolonic Administration of Vancomycin Via Cecal Tube in Intensive Care Unit Patients with Fulminant Clostridium Difficile Colitis.</w:t>
+        <w:t xml:space="preserve">, Marinock J, Mirshahi U, Smelser DT, Carey DJ. Elucidating Rare Genetic Variants Associated with Autosomal Dominant Tubulointerstitial Kidney Disease.</w:t>
       </w:r>
       <w:r>
         <w:t xml:space="preserve"> </w:t>
@@ -2692,10 +2703,10 @@
           <w:i/>
           <w:iCs/>
         </w:rPr>
-        <w:t xml:space="preserve">16th Annual American Medical Association Research Symposium</w:t>
-      </w:r>
-      <w:r>
-        <w:t xml:space="preserve">, National Harbor, MD, November 2018.</w:t>
+        <w:t xml:space="preserve">American College of Surgeons Clinical Congress 2019</w:t>
+      </w:r>
+      <w:r>
+        <w:t xml:space="preserve">, San Francisco, CA, October 2019.</w:t>
       </w:r>
     </w:p>
     <w:p>
@@ -2713,7 +2724,7 @@
         <w:t xml:space="preserve">Morada A</w:t>
       </w:r>
       <w:r>
-        <w:t xml:space="preserve">, Marinock J, Mirshahi U, Smelser DT, Carey DJ. Elucidating Rare Genetic Variants Associated with Autosomal Dominant Tubulointerstitial Kidney Disease.</w:t>
+        <w:t xml:space="preserve">, Teixeira A, Tripathi K, Reisch-Neyman Y, Davis G, Sorour O, Mccallion P, Sorour K. Intracolonic Administration of Vancomycin Via Cecal Tube in Intensive Care Unit Patients with Fulminant Clostridium Difficile Colitis.</w:t>
       </w:r>
       <w:r>
         <w:t xml:space="preserve"> </w:t>
@@ -2723,10 +2734,10 @@
           <w:i/>
           <w:iCs/>
         </w:rPr>
-        <w:t xml:space="preserve">2018 Geisinger Commonwealth School of Medicine Summer Research Symposium</w:t>
-      </w:r>
-      <w:r>
-        <w:t xml:space="preserve">, Scranton, PA, August 2018.</w:t>
+        <w:t xml:space="preserve">16th Annual American Medical Association Research Symposium</w:t>
+      </w:r>
+      <w:r>
+        <w:t xml:space="preserve">, National Harbor, MD, November 2018.</w:t>
       </w:r>
     </w:p>
     <w:p>
@@ -2737,12 +2748,6 @@
         </w:numPr>
       </w:pPr>
       <w:r>
-        <w:t xml:space="preserve">Marinock J,</w:t>
-      </w:r>
-      <w:r>
-        <w:t xml:space="preserve"> </w:t>
-      </w:r>
-      <w:r>
         <w:rPr>
           <w:b/>
           <w:bCs/>
@@ -2750,7 +2755,7 @@
         <w:t xml:space="preserve">Morada A</w:t>
       </w:r>
       <w:r>
-        <w:t xml:space="preserve">, Mirshahi U, Smelser DT, Carey DJ. Rare Variants in APC Gene Increase Population Burden of Familial Adenomatous Polyposis.</w:t>
+        <w:t xml:space="preserve">, Marinock J, Mirshahi U, Smelser DT, Carey DJ. Elucidating Rare Genetic Variants Associated with Autosomal Dominant Tubulointerstitial Kidney Disease.</w:t>
       </w:r>
       <w:r>
         <w:t xml:space="preserve"> </w:t>
@@ -2774,7 +2779,7 @@
         </w:numPr>
       </w:pPr>
       <w:r>
-        <w:t xml:space="preserve">Davis G,</w:t>
+        <w:t xml:space="preserve">Marinock J,</w:t>
       </w:r>
       <w:r>
         <w:t xml:space="preserve"> </w:t>
@@ -2787,7 +2792,7 @@
         <w:t xml:space="preserve">Morada A</w:t>
       </w:r>
       <w:r>
-        <w:t xml:space="preserve">, Myers T, Sorour K. Effects of Body Temperature on Vasoactive-Inotropic Score.</w:t>
+        <w:t xml:space="preserve">, Mirshahi U, Smelser DT, Carey DJ. Rare Variants in APC Gene Increase Population Burden of Familial Adenomatous Polyposis.</w:t>
       </w:r>
       <w:r>
         <w:t xml:space="preserve"> </w:t>
@@ -2797,10 +2802,10 @@
           <w:i/>
           <w:iCs/>
         </w:rPr>
-        <w:t xml:space="preserve">Annual National Student Research Forum</w:t>
-      </w:r>
-      <w:r>
-        <w:t xml:space="preserve">, Galveston, TX, May 2018.</w:t>
+        <w:t xml:space="preserve">2018 Geisinger Commonwealth School of Medicine Summer Research Symposium</w:t>
+      </w:r>
+      <w:r>
+        <w:t xml:space="preserve">, Scranton, PA, August 2018.</w:t>
       </w:r>
     </w:p>
     <w:p>
@@ -2811,7 +2816,7 @@
         </w:numPr>
       </w:pPr>
       <w:r>
-        <w:t xml:space="preserve">Bolock A, Choudhary M, Fei X, Loser M,</w:t>
+        <w:t xml:space="preserve">Davis G,</w:t>
       </w:r>
       <w:r>
         <w:t xml:space="preserve"> </w:t>
@@ -2824,7 +2829,7 @@
         <w:t xml:space="preserve">Morada A</w:t>
       </w:r>
       <w:r>
-        <w:t xml:space="preserve">, Stefanelli M, Rwabukwisi F. Longitudinal Community Health Research Project: Colorectal Cancer Screening.</w:t>
+        <w:t xml:space="preserve">, Myers T, Sorour K. Effects of Body Temperature on Vasoactive-Inotropic Score.</w:t>
       </w:r>
       <w:r>
         <w:t xml:space="preserve"> </w:t>
@@ -2834,10 +2839,10 @@
           <w:i/>
           <w:iCs/>
         </w:rPr>
-        <w:t xml:space="preserve">Geisinger Commonwealth School of Medicine Research Day</w:t>
-      </w:r>
-      <w:r>
-        <w:t xml:space="preserve">, Scranton, PA, March 2017.</w:t>
+        <w:t xml:space="preserve">Annual National Student Research Forum</w:t>
+      </w:r>
+      <w:r>
+        <w:t xml:space="preserve">, Galveston, TX, May 2018.</w:t>
       </w:r>
     </w:p>
     <w:p>
@@ -2848,7 +2853,7 @@
         </w:numPr>
       </w:pPr>
       <w:r>
-        <w:t xml:space="preserve">Miller BN, Garnett G,</w:t>
+        <w:t xml:space="preserve">Bolock A, Choudhary M, Fei X, Loser M,</w:t>
       </w:r>
       <w:r>
         <w:t xml:space="preserve"> </w:t>
@@ -2861,7 +2866,7 @@
         <w:t xml:space="preserve">Morada A</w:t>
       </w:r>
       <w:r>
-        <w:t xml:space="preserve">, Annamalai A, Hendifar A, Dhall D, Wachsman A, Yu R, Nissen N. Parenchymal-Preserving Resection for Pancreatic Neuroendocrine Tumors: are the Outcomes Justified?</w:t>
+        <w:t xml:space="preserve">, Stefanelli M, Rwabukwisi F. Longitudinal Community Health Research Project: Colorectal Cancer Screening.</w:t>
       </w:r>
       <w:r>
         <w:t xml:space="preserve"> </w:t>
@@ -2871,10 +2876,10 @@
           <w:i/>
           <w:iCs/>
         </w:rPr>
-        <w:t xml:space="preserve">Society for Surgery of the Alimentary Tract 58th Annual Meeting at Digestive Disease Week 2017</w:t>
-      </w:r>
-      <w:r>
-        <w:t xml:space="preserve">, Chicago, IL, May 2017.</w:t>
+        <w:t xml:space="preserve">Geisinger Commonwealth School of Medicine Research Day</w:t>
+      </w:r>
+      <w:r>
+        <w:t xml:space="preserve">, Scranton, PA, March 2017.</w:t>
       </w:r>
     </w:p>
     <w:p>
@@ -2885,6 +2890,12 @@
         </w:numPr>
       </w:pPr>
       <w:r>
+        <w:t xml:space="preserve">Miller BN, Garnett G,</w:t>
+      </w:r>
+      <w:r>
+        <w:t xml:space="preserve"> </w:t>
+      </w:r>
+      <w:r>
         <w:rPr>
           <w:b/>
           <w:bCs/>
@@ -2892,7 +2903,7 @@
         <w:t xml:space="preserve">Morada A</w:t>
       </w:r>
       <w:r>
-        <w:t xml:space="preserve">, Mehta PA, Miller BN, Annamalai A, Wachsman A, Gaddam S, Jamil L, Lo S, Nissen N. Pancreatic Fistula or Leak after Distal Pancreatectomy: Has anything changed? 13-year Single Surgeon Experience.</w:t>
+        <w:t xml:space="preserve">, Annamalai A, Hendifar A, Dhall D, Wachsman A, Yu R, Nissen N. Parenchymal-Preserving Resection for Pancreatic Neuroendocrine Tumors: are the Outcomes Justified?</w:t>
       </w:r>
       <w:r>
         <w:t xml:space="preserve"> </w:t>
@@ -2916,12 +2927,6 @@
         </w:numPr>
       </w:pPr>
       <w:r>
-        <w:t xml:space="preserve">Miao Y,</w:t>
-      </w:r>
-      <w:r>
-        <w:t xml:space="preserve"> </w:t>
-      </w:r>
-      <w:r>
         <w:rPr>
           <w:b/>
           <w:bCs/>
@@ -2929,7 +2934,7 @@
         <w:t xml:space="preserve">Morada A</w:t>
       </w:r>
       <w:r>
-        <w:t xml:space="preserve">, Sun A, Garcia-Vedrenne AE, Foltz KR. Egg Activation Signaling Networks Revealed Via High Throughput Phosphoproteomics.</w:t>
+        <w:t xml:space="preserve">, Mehta PA, Miller BN, Annamalai A, Wachsman A, Gaddam S, Jamil L, Lo S, Nissen N. Pancreatic Fistula or Leak after Distal Pancreatectomy: Has anything changed? 13-year Single Surgeon Experience.</w:t>
       </w:r>
       <w:r>
         <w:t xml:space="preserve"> </w:t>
@@ -2939,10 +2944,10 @@
           <w:i/>
           <w:iCs/>
         </w:rPr>
-        <w:t xml:space="preserve">2015 Molecular, Cellular, and Developmental Biology Graduate Symposium</w:t>
-      </w:r>
-      <w:r>
-        <w:t xml:space="preserve">, Santa Barbara, CA, Feb 2015.</w:t>
+        <w:t xml:space="preserve">Society for Surgery of the Alimentary Tract 58th Annual Meeting at Digestive Disease Week 2017</w:t>
+      </w:r>
+      <w:r>
+        <w:t xml:space="preserve">, Chicago, IL, May 2017.</w:t>
       </w:r>
     </w:p>
     <w:p>
@@ -2953,6 +2958,12 @@
         </w:numPr>
       </w:pPr>
       <w:r>
+        <w:t xml:space="preserve">Miao Y,</w:t>
+      </w:r>
+      <w:r>
+        <w:t xml:space="preserve"> </w:t>
+      </w:r>
+      <w:r>
         <w:rPr>
           <w:b/>
           <w:bCs/>
@@ -2960,7 +2971,7 @@
         <w:t xml:space="preserve">Morada A</w:t>
       </w:r>
       <w:r>
-        <w:t xml:space="preserve">, Garcia-Vedrenne AE, Foltz KR. Investigating egg activation signaling circuits using high throughput phosphoproteomics.</w:t>
+        <w:t xml:space="preserve">, Sun A, Garcia-Vedrenne AE, Foltz KR. Egg Activation Signaling Networks Revealed Via High Throughput Phosphoproteomics.</w:t>
       </w:r>
       <w:r>
         <w:t xml:space="preserve"> </w:t>
@@ -2970,10 +2981,10 @@
           <w:i/>
           <w:iCs/>
         </w:rPr>
-        <w:t xml:space="preserve">University of California – Santa Barbara’s Undergraduate Research Colloquium</w:t>
-      </w:r>
-      <w:r>
-        <w:t xml:space="preserve">, Santa Barbara, CA, May 2014.</w:t>
+        <w:t xml:space="preserve">2015 Molecular, Cellular, and Developmental Biology Graduate Symposium</w:t>
+      </w:r>
+      <w:r>
+        <w:t xml:space="preserve">, Santa Barbara, CA, Feb 2015.</w:t>
       </w:r>
     </w:p>
     <w:p>
@@ -2991,7 +3002,7 @@
         <w:t xml:space="preserve">Morada A</w:t>
       </w:r>
       <w:r>
-        <w:t xml:space="preserve">, Garcia-Vedrenne AE, Foltz KR. Profiling and enrichment mapping of the sea urchin egg phosphoproteome in response to fertilization.</w:t>
+        <w:t xml:space="preserve">, Garcia-Vedrenne AE, Foltz KR. Investigating egg activation signaling circuits using high throughput phosphoproteomics.</w:t>
       </w:r>
       <w:r>
         <w:t xml:space="preserve"> </w:t>
@@ -3004,12 +3015,43 @@
         <w:t xml:space="preserve">University of California – Santa Barbara’s Undergraduate Research Colloquium</w:t>
       </w:r>
       <w:r>
+        <w:t xml:space="preserve">, Santa Barbara, CA, May 2014.</w:t>
+      </w:r>
+    </w:p>
+    <w:p>
+      <w:pPr>
+        <w:numPr>
+          <w:ilvl w:val="0"/>
+          <w:numId w:val="1021"/>
+        </w:numPr>
+      </w:pPr>
+      <w:r>
+        <w:rPr>
+          <w:b/>
+          <w:bCs/>
+        </w:rPr>
+        <w:t xml:space="preserve">Morada A</w:t>
+      </w:r>
+      <w:r>
+        <w:t xml:space="preserve">, Garcia-Vedrenne AE, Foltz KR. Profiling and enrichment mapping of the sea urchin egg phosphoproteome in response to fertilization.</w:t>
+      </w:r>
+      <w:r>
+        <w:t xml:space="preserve"> </w:t>
+      </w:r>
+      <w:r>
+        <w:rPr>
+          <w:i/>
+          <w:iCs/>
+        </w:rPr>
+        <w:t xml:space="preserve">University of California – Santa Barbara’s Undergraduate Research Colloquium</w:t>
+      </w:r>
+      <w:r>
         <w:t xml:space="preserve">, Santa Barbara, CA, May 2013.</w:t>
       </w:r>
     </w:p>
-    <w:bookmarkEnd w:id="45"/>
     <w:bookmarkEnd w:id="46"/>
-    <w:bookmarkStart w:id="47" w:name="honors-and-awards"/>
+    <w:bookmarkEnd w:id="47"/>
+    <w:bookmarkStart w:id="48" w:name="honors-and-awards"/>
     <w:p>
       <w:pPr>
         <w:pStyle w:val="Heading2"/>
@@ -3163,8 +3205,8 @@
         <w:t xml:space="preserve">, UC Santa Barbara (2013, 2014)</w:t>
       </w:r>
     </w:p>
-    <w:bookmarkEnd w:id="47"/>
-    <w:bookmarkStart w:id="48" w:name="leadership-and-service"/>
+    <w:bookmarkEnd w:id="48"/>
+    <w:bookmarkStart w:id="49" w:name="leadership-and-service"/>
     <w:p>
       <w:pPr>
         <w:pStyle w:val="Heading2"/>
@@ -3499,8 +3541,8 @@
         <w:t xml:space="preserve">Rotational volunteer experience across multiple clinical departments including emergency medicine and surgery</w:t>
       </w:r>
     </w:p>
-    <w:bookmarkEnd w:id="48"/>
-    <w:bookmarkStart w:id="49" w:name="technical-skills-and-certifications"/>
+    <w:bookmarkEnd w:id="49"/>
+    <w:bookmarkStart w:id="50" w:name="technical-skills-and-certifications"/>
     <w:p>
       <w:pPr>
         <w:pStyle w:val="Heading2"/>
@@ -3717,8 +3759,8 @@
         <w:t xml:space="preserve">Emergency Medical Technician - California EMSA License E084811 (2011-2017)</w:t>
       </w:r>
     </w:p>
-    <w:bookmarkEnd w:id="49"/>
-    <w:bookmarkStart w:id="50" w:name="professional-memberships"/>
+    <w:bookmarkEnd w:id="50"/>
+    <w:bookmarkStart w:id="51" w:name="professional-memberships"/>
     <w:p>
       <w:pPr>
         <w:pStyle w:val="Heading2"/>
@@ -3795,8 +3837,8 @@
         <w:t xml:space="preserve">Pennsylvania Medical Society</w:t>
       </w:r>
     </w:p>
-    <w:bookmarkEnd w:id="50"/>
-    <w:bookmarkStart w:id="51" w:name="cultural-competencies"/>
+    <w:bookmarkEnd w:id="51"/>
+    <w:bookmarkStart w:id="52" w:name="cultural-competencies"/>
     <w:p>
       <w:pPr>
         <w:pStyle w:val="Heading2"/>
@@ -4043,8 +4085,8 @@
         <w:t xml:space="preserve">Communication with partners at Center for Independent Living to understand life and interactions of those living with disabilities</w:t>
       </w:r>
     </w:p>
-    <w:bookmarkEnd w:id="51"/>
-    <w:bookmarkStart w:id="52" w:name="personal-interests"/>
+    <w:bookmarkEnd w:id="52"/>
+    <w:bookmarkStart w:id="53" w:name="personal-interests"/>
     <w:p>
       <w:pPr>
         <w:pStyle w:val="Heading2"/>
@@ -4101,8 +4143,8 @@
         <w:t xml:space="preserve">Fitness: Backpacking, bowling, cycling, hiking, lifting, and running</w:t>
       </w:r>
     </w:p>
-    <w:bookmarkEnd w:id="52"/>
     <w:bookmarkEnd w:id="53"/>
+    <w:bookmarkEnd w:id="54"/>
     <w:sectPr>
       <w:footnotePr>
         <w:numRestart w:val="eachSect"/>

</xml_diff>